<commit_message>
updates to checkin steps in getting started guide
</commit_message>
<xml_diff>
--- a/docs/RapidReact2022_Code_GettingStarted.docx
+++ b/docs/RapidReact2022_Code_GettingStarted.docx
@@ -1376,12 +1376,12 @@
       <w:pPr>
         <w:pStyle w:val="Heading1"/>
       </w:pPr>
-      <w:bookmarkStart w:id="5" w:name="_Toc92739834"/>
-      <w:bookmarkStart w:id="6" w:name="_Toc92739830"/>
+      <w:bookmarkStart w:id="5" w:name="_Toc92739830"/>
+      <w:bookmarkStart w:id="6" w:name="_Toc92739834"/>
       <w:r>
         <w:t>Source Code Access</w:t>
       </w:r>
-      <w:bookmarkEnd w:id="6"/>
+      <w:bookmarkEnd w:id="5"/>
     </w:p>
     <w:p>
       <w:r>
@@ -1838,6 +1838,9 @@
     </w:p>
     <w:p>
       <w:r>
+        <w:rPr>
+          <w:noProof/>
+        </w:rPr>
         <w:drawing>
           <wp:inline distT="0" distB="0" distL="0" distR="0" wp14:anchorId="614106CC" wp14:editId="305CFB12">
             <wp:extent cx="4368800" cy="1227091"/>
@@ -1965,6 +1968,9 @@
     </w:p>
     <w:p>
       <w:r>
+        <w:rPr>
+          <w:noProof/>
+        </w:rPr>
         <w:drawing>
           <wp:inline distT="0" distB="0" distL="0" distR="0" wp14:anchorId="683AF6B8" wp14:editId="27E17A7B">
             <wp:extent cx="3702050" cy="1451156"/>
@@ -2024,6 +2030,9 @@
     </w:p>
     <w:p>
       <w:r>
+        <w:rPr>
+          <w:noProof/>
+        </w:rPr>
         <w:drawing>
           <wp:inline distT="0" distB="0" distL="0" distR="0" wp14:anchorId="6E5727BF" wp14:editId="77555B03">
             <wp:extent cx="4413250" cy="1061349"/>
@@ -2315,9 +2324,14 @@
           <w:numId w:val="8"/>
         </w:numPr>
       </w:pPr>
+      <w:bookmarkStart w:id="7" w:name="_Hlk93157286"/>
       <w:r>
         <w:lastRenderedPageBreak/>
-        <w:t>Make sure to merge/rebase main to your feature branch so that you will address merge conflicts</w:t>
+        <w:t>Make s</w:t>
+      </w:r>
+      <w:bookmarkEnd w:id="7"/>
+      <w:r>
+        <w:t>ure to merge/rebase main to your feature branch so that you will address merge conflicts</w:t>
       </w:r>
     </w:p>
     <w:p>
@@ -2327,6 +2341,11 @@
           <w:ilvl w:val="2"/>
           <w:numId w:val="8"/>
         </w:numPr>
+        <w:rPr>
+          <w:rStyle w:val="Hyperlink"/>
+          <w:color w:val="auto"/>
+          <w:u w:val="none"/>
+        </w:rPr>
       </w:pPr>
       <w:r>
         <w:t xml:space="preserve">For more info see: </w:t>
@@ -2358,6 +2377,39 @@
       <w:pPr>
         <w:pStyle w:val="ListParagraph"/>
         <w:numPr>
+          <w:ilvl w:val="1"/>
+          <w:numId w:val="8"/>
+        </w:numPr>
+      </w:pPr>
+      <w:r>
+        <w:t>The PR can</w:t>
+      </w:r>
+      <w:r>
+        <w:t xml:space="preserve"> and should be updated to</w:t>
+      </w:r>
+      <w:r>
+        <w:t xml:space="preserve"> accommodate changes</w:t>
+      </w:r>
+      <w:r>
+        <w:t xml:space="preserve"> suggested by reviewers</w:t>
+      </w:r>
+      <w:r>
+        <w:t xml:space="preserve"> by pushing updates to the feature branch </w:t>
+      </w:r>
+      <w:r>
+        <w:t xml:space="preserve">in a similar way as in </w:t>
+      </w:r>
+      <w:r>
+        <w:t xml:space="preserve">step </w:t>
+      </w:r>
+      <w:r>
+        <w:t>4 above.</w:t>
+      </w:r>
+    </w:p>
+    <w:p>
+      <w:pPr>
+        <w:pStyle w:val="ListParagraph"/>
+        <w:numPr>
           <w:ilvl w:val="0"/>
           <w:numId w:val="8"/>
         </w:numPr>
@@ -2374,6 +2426,9 @@
           <w:numId w:val="8"/>
         </w:numPr>
       </w:pPr>
+      <w:r>
+        <w:t xml:space="preserve">Reviewers can find all pull requests at: </w:t>
+      </w:r>
       <w:hyperlink r:id="rId42" w:history="1">
         <w:r>
           <w:rPr>
@@ -2387,6 +2442,85 @@
       <w:pPr>
         <w:pStyle w:val="ListParagraph"/>
         <w:numPr>
+          <w:ilvl w:val="1"/>
+          <w:numId w:val="8"/>
+        </w:numPr>
+      </w:pPr>
+      <w:r>
+        <w:t>Reviewers can then select the current PR:</w:t>
+      </w:r>
+    </w:p>
+    <w:p>
+      <w:r>
+        <w:rPr>
+          <w:noProof/>
+        </w:rPr>
+        <w:drawing>
+          <wp:inline distT="0" distB="0" distL="0" distR="0" wp14:anchorId="0C9A6839" wp14:editId="391277F1">
+            <wp:extent cx="4565650" cy="2993309"/>
+            <wp:effectExtent l="0" t="0" r="6350" b="0"/>
+            <wp:docPr id="9" name="Picture 9"/>
+            <wp:cNvGraphicFramePr>
+              <a:graphicFrameLocks xmlns:a="http://schemas.openxmlformats.org/drawingml/2006/main" noChangeAspect="1"/>
+            </wp:cNvGraphicFramePr>
+            <a:graphic xmlns:a="http://schemas.openxmlformats.org/drawingml/2006/main">
+              <a:graphicData uri="http://schemas.openxmlformats.org/drawingml/2006/picture">
+                <pic:pic xmlns:pic="http://schemas.openxmlformats.org/drawingml/2006/picture">
+                  <pic:nvPicPr>
+                    <pic:cNvPr id="0" name="Picture 1"/>
+                    <pic:cNvPicPr>
+                      <a:picLocks noChangeAspect="1" noChangeArrowheads="1"/>
+                    </pic:cNvPicPr>
+                  </pic:nvPicPr>
+                  <pic:blipFill>
+                    <a:blip r:embed="rId43" cstate="print">
+                      <a:extLst>
+                        <a:ext uri="{28A0092B-C50C-407E-A947-70E740481C1C}">
+                          <a14:useLocalDpi xmlns:a14="http://schemas.microsoft.com/office/drawing/2010/main" val="0"/>
+                        </a:ext>
+                      </a:extLst>
+                    </a:blip>
+                    <a:srcRect/>
+                    <a:stretch>
+                      <a:fillRect/>
+                    </a:stretch>
+                  </pic:blipFill>
+                  <pic:spPr bwMode="auto">
+                    <a:xfrm>
+                      <a:off x="0" y="0"/>
+                      <a:ext cx="4573063" cy="2998169"/>
+                    </a:xfrm>
+                    <a:prstGeom prst="rect">
+                      <a:avLst/>
+                    </a:prstGeom>
+                    <a:noFill/>
+                    <a:ln>
+                      <a:noFill/>
+                    </a:ln>
+                  </pic:spPr>
+                </pic:pic>
+              </a:graphicData>
+            </a:graphic>
+          </wp:inline>
+        </w:drawing>
+      </w:r>
+    </w:p>
+    <w:p>
+      <w:pPr>
+        <w:pStyle w:val="ListParagraph"/>
+        <w:numPr>
+          <w:ilvl w:val="1"/>
+          <w:numId w:val="8"/>
+        </w:numPr>
+      </w:pPr>
+      <w:r>
+        <w:t>Reviewers should add comments where changes are necessary within the code.</w:t>
+      </w:r>
+    </w:p>
+    <w:p>
+      <w:pPr>
+        <w:pStyle w:val="ListParagraph"/>
+        <w:numPr>
           <w:ilvl w:val="0"/>
           <w:numId w:val="8"/>
         </w:numPr>
@@ -2403,6 +2537,67 @@
           <w:numId w:val="8"/>
         </w:numPr>
       </w:pPr>
+      <w:r>
+        <w:t>After making changes based on comments</w:t>
+      </w:r>
+      <w:r>
+        <w:t xml:space="preserve"> the author should complete the PR.  This can be done via GitHub in the PR by clicking on ‘Merge pull request’</w:t>
+      </w:r>
+    </w:p>
+    <w:p>
+      <w:r>
+        <w:rPr>
+          <w:noProof/>
+        </w:rPr>
+        <w:drawing>
+          <wp:inline distT="0" distB="0" distL="0" distR="0" wp14:anchorId="59C0CFFE" wp14:editId="7782C335">
+            <wp:extent cx="5937250" cy="1485900"/>
+            <wp:effectExtent l="0" t="0" r="6350" b="0"/>
+            <wp:docPr id="10" name="Picture 10"/>
+            <wp:cNvGraphicFramePr>
+              <a:graphicFrameLocks xmlns:a="http://schemas.openxmlformats.org/drawingml/2006/main" noChangeAspect="1"/>
+            </wp:cNvGraphicFramePr>
+            <a:graphic xmlns:a="http://schemas.openxmlformats.org/drawingml/2006/main">
+              <a:graphicData uri="http://schemas.openxmlformats.org/drawingml/2006/picture">
+                <pic:pic xmlns:pic="http://schemas.openxmlformats.org/drawingml/2006/picture">
+                  <pic:nvPicPr>
+                    <pic:cNvPr id="0" name="Picture 2"/>
+                    <pic:cNvPicPr>
+                      <a:picLocks noChangeAspect="1" noChangeArrowheads="1"/>
+                    </pic:cNvPicPr>
+                  </pic:nvPicPr>
+                  <pic:blipFill>
+                    <a:blip r:embed="rId44">
+                      <a:extLst>
+                        <a:ext uri="{28A0092B-C50C-407E-A947-70E740481C1C}">
+                          <a14:useLocalDpi xmlns:a14="http://schemas.microsoft.com/office/drawing/2010/main" val="0"/>
+                        </a:ext>
+                      </a:extLst>
+                    </a:blip>
+                    <a:srcRect/>
+                    <a:stretch>
+                      <a:fillRect/>
+                    </a:stretch>
+                  </pic:blipFill>
+                  <pic:spPr bwMode="auto">
+                    <a:xfrm>
+                      <a:off x="0" y="0"/>
+                      <a:ext cx="5937250" cy="1485900"/>
+                    </a:xfrm>
+                    <a:prstGeom prst="rect">
+                      <a:avLst/>
+                    </a:prstGeom>
+                    <a:noFill/>
+                    <a:ln>
+                      <a:noFill/>
+                    </a:ln>
+                  </pic:spPr>
+                </pic:pic>
+              </a:graphicData>
+            </a:graphic>
+          </wp:inline>
+        </w:drawing>
+      </w:r>
     </w:p>
     <w:p>
       <w:pPr>
@@ -2449,9 +2644,10 @@
         <w:pStyle w:val="Heading1"/>
       </w:pPr>
       <w:r>
+        <w:lastRenderedPageBreak/>
         <w:t>Terminology / Glossary</w:t>
       </w:r>
-      <w:bookmarkEnd w:id="5"/>
+      <w:bookmarkEnd w:id="6"/>
     </w:p>
     <w:p>
       <w:r>
@@ -3904,6 +4100,7 @@
   <w:style w:type="character" w:default="1" w:styleId="DefaultParagraphFont">
     <w:name w:val="Default Paragraph Font"/>
     <w:uiPriority w:val="1"/>
+    <w:semiHidden/>
     <w:unhideWhenUsed/>
   </w:style>
   <w:style w:type="table" w:default="1" w:styleId="TableNormal">

</xml_diff>

<commit_message>
Want to get the codebase to a cleaner spot and add some more documentation. (#8)
* get files added with somewhat decent names

* updates to key robot classes to get them stubbed more cleanly

* Update a number of the commands and other files

* update the getting started guide and add a motor ideas doc
</commit_message>
<xml_diff>
--- a/docs/RapidReact2022_Code_GettingStarted.docx
+++ b/docs/RapidReact2022_Code_GettingStarted.docx
@@ -909,6 +909,9 @@
       <w:r>
         <w:t>Library / Tool Install</w:t>
       </w:r>
+      <w:r>
+        <w:t xml:space="preserve"> (e.g., Phoenix Tuner)</w:t>
+      </w:r>
     </w:p>
     <w:p>
       <w:pPr>
@@ -1004,6 +1007,9 @@
       <w:r>
         <w:t>SPARK</w:t>
       </w:r>
+      <w:r>
+        <w:t xml:space="preserve"> Max and Neo motors</w:t>
+      </w:r>
     </w:p>
     <w:p>
       <w:pPr>
@@ -1014,28 +1020,169 @@
         </w:numPr>
       </w:pPr>
       <w:r>
-        <w:t xml:space="preserve">Install instructions - </w:t>
-      </w:r>
-      <w:hyperlink r:id="rId14" w:anchor="java-api-installation-instructions" w:history="1">
+        <w:t xml:space="preserve">REV Hardware Client install - </w:t>
+      </w:r>
+      <w:hyperlink r:id="rId14" w:history="1">
         <w:r>
           <w:rPr>
             <w:rStyle w:val="Hyperlink"/>
           </w:rPr>
-          <w:t>https://docs.revrobotics.com/sparkmax/software-resources/spark-max-api-information#java-api-installation-instructions</w:t>
+          <w:t>https://docs.revrobotics.com/sparkmax/rev-hardware-client/getting-started-with-the-rev-hardware-client</w:t>
         </w:r>
       </w:hyperlink>
     </w:p>
     <w:p>
-      <w:r>
-        <w:t xml:space="preserve">&lt;The steps above are expected to be mostly </w:t>
-      </w:r>
-      <w:proofErr w:type="gramStart"/>
-      <w:r>
-        <w:t>correct</w:t>
-      </w:r>
-      <w:proofErr w:type="gramEnd"/>
-      <w:r>
-        <w:t xml:space="preserve"> but we need help here from folks to get the steps correct&gt;</w:t>
+      <w:pPr>
+        <w:pStyle w:val="ListParagraph"/>
+        <w:numPr>
+          <w:ilvl w:val="1"/>
+          <w:numId w:val="7"/>
+        </w:numPr>
+      </w:pPr>
+      <w:r>
+        <w:t xml:space="preserve">Connecting a SPARK Max - </w:t>
+      </w:r>
+      <w:hyperlink r:id="rId15" w:history="1">
+        <w:r>
+          <w:rPr>
+            <w:rStyle w:val="Hyperlink"/>
+          </w:rPr>
+          <w:t>https://docs.revrobotics.com/rev-hardware-client/spark-max/connecting-a-spark-max</w:t>
+        </w:r>
+      </w:hyperlink>
+    </w:p>
+    <w:p>
+      <w:pPr>
+        <w:pStyle w:val="ListParagraph"/>
+        <w:numPr>
+          <w:ilvl w:val="1"/>
+          <w:numId w:val="7"/>
+        </w:numPr>
+      </w:pPr>
+      <w:r>
+        <w:t xml:space="preserve">Updating a SPARK Max - </w:t>
+      </w:r>
+      <w:hyperlink r:id="rId16" w:history="1">
+        <w:r>
+          <w:rPr>
+            <w:rStyle w:val="Hyperlink"/>
+          </w:rPr>
+          <w:t>https://docs.revrobotics.com/rev-hardware-client/spark-max/updating-spark-max</w:t>
+        </w:r>
+      </w:hyperlink>
+    </w:p>
+    <w:p>
+      <w:pPr>
+        <w:pStyle w:val="ListParagraph"/>
+        <w:numPr>
+          <w:ilvl w:val="1"/>
+          <w:numId w:val="7"/>
+        </w:numPr>
+        <w:rPr>
+          <w:rStyle w:val="Hyperlink"/>
+          <w:color w:val="auto"/>
+          <w:u w:val="none"/>
+        </w:rPr>
+      </w:pPr>
+      <w:r>
+        <w:t xml:space="preserve">Install instructions - </w:t>
+      </w:r>
+      <w:hyperlink r:id="rId17" w:anchor="java-api-installation-instructions" w:history="1">
+        <w:r>
+          <w:rPr>
+            <w:rStyle w:val="Hyperlink"/>
+          </w:rPr>
+          <w:t>https://docs.revrobotics.com/sparkmax/software-resources/spark-max-api-information#java-api-installati</w:t>
+        </w:r>
+        <w:r>
+          <w:rPr>
+            <w:rStyle w:val="Hyperlink"/>
+          </w:rPr>
+          <w:t>o</w:t>
+        </w:r>
+        <w:r>
+          <w:rPr>
+            <w:rStyle w:val="Hyperlink"/>
+          </w:rPr>
+          <w:t>n</w:t>
+        </w:r>
+        <w:r>
+          <w:rPr>
+            <w:rStyle w:val="Hyperlink"/>
+          </w:rPr>
+          <w:t>-</w:t>
+        </w:r>
+        <w:r>
+          <w:rPr>
+            <w:rStyle w:val="Hyperlink"/>
+          </w:rPr>
+          <w:t>instructions</w:t>
+        </w:r>
+      </w:hyperlink>
+    </w:p>
+    <w:p>
+      <w:pPr>
+        <w:pStyle w:val="ListParagraph"/>
+        <w:numPr>
+          <w:ilvl w:val="1"/>
+          <w:numId w:val="7"/>
+        </w:numPr>
+      </w:pPr>
+      <w:r>
+        <w:t>REV Java</w:t>
+      </w:r>
+      <w:r>
+        <w:t xml:space="preserve"> API - </w:t>
+      </w:r>
+      <w:proofErr w:type="spellStart"/>
+      <w:r>
+        <w:t>java</w:t>
+      </w:r>
+      <w:r>
+        <w:t>doc</w:t>
+      </w:r>
+      <w:proofErr w:type="spellEnd"/>
+      <w:r>
+        <w:t xml:space="preserve"> - </w:t>
+      </w:r>
+      <w:hyperlink r:id="rId18" w:history="1">
+        <w:r>
+          <w:rPr>
+            <w:rStyle w:val="Hyperlink"/>
+          </w:rPr>
+          <w:t>https://codedocs.revrobotics.com/java/com/revrobotics/package-summary.html</w:t>
+        </w:r>
+      </w:hyperlink>
+    </w:p>
+    <w:p>
+      <w:pPr>
+        <w:pStyle w:val="ListParagraph"/>
+        <w:numPr>
+          <w:ilvl w:val="1"/>
+          <w:numId w:val="7"/>
+        </w:numPr>
+      </w:pPr>
+      <w:r>
+        <w:t xml:space="preserve">REV Java code examples - </w:t>
+      </w:r>
+      <w:hyperlink r:id="rId19" w:history="1">
+        <w:r>
+          <w:rPr>
+            <w:rStyle w:val="Hyperlink"/>
+          </w:rPr>
+          <w:t>https://github.com/REVrobotics/SPARK-MAX-Examples/tree/master/Java</w:t>
+        </w:r>
+      </w:hyperlink>
+    </w:p>
+    <w:p>
+      <w:r>
+        <w:t xml:space="preserve">NOTE: </w:t>
+      </w:r>
+      <w:r>
+        <w:t>The steps above are expected to be mostly correct</w:t>
+      </w:r>
+      <w:r>
+        <w:t>.  As the software is in constant development from both FRC and hardware vendors (REV and CTRE) it is expected some of the above may get out of date, as discrepancies are found, please update the documentation here!</w:t>
       </w:r>
     </w:p>
     <w:p>
@@ -1103,6 +1250,7 @@
         </w:numPr>
       </w:pPr>
       <w:r>
+        <w:lastRenderedPageBreak/>
         <w:t>Command based description</w:t>
       </w:r>
     </w:p>
@@ -1114,7 +1262,7 @@
           <w:numId w:val="6"/>
         </w:numPr>
       </w:pPr>
-      <w:hyperlink r:id="rId15" w:history="1">
+      <w:hyperlink r:id="rId20" w:history="1">
         <w:r>
           <w:rPr>
             <w:rStyle w:val="Hyperlink"/>
@@ -1143,7 +1291,7 @@
           <w:numId w:val="6"/>
         </w:numPr>
       </w:pPr>
-      <w:hyperlink r:id="rId16" w:history="1">
+      <w:hyperlink r:id="rId21" w:history="1">
         <w:r>
           <w:rPr>
             <w:rStyle w:val="Hyperlink"/>
@@ -1172,7 +1320,7 @@
           <w:numId w:val="6"/>
         </w:numPr>
       </w:pPr>
-      <w:hyperlink r:id="rId17" w:history="1">
+      <w:hyperlink r:id="rId22" w:history="1">
         <w:r>
           <w:rPr>
             <w:rStyle w:val="Hyperlink"/>
@@ -1223,7 +1371,6 @@
           <w:color w:val="auto"/>
           <w:u w:val="none"/>
         </w:rPr>
-        <w:lastRenderedPageBreak/>
         <w:t>General concepts</w:t>
       </w:r>
     </w:p>
@@ -1248,7 +1395,7 @@
         </w:rPr>
         <w:t xml:space="preserve">Design Pattern - </w:t>
       </w:r>
-      <w:hyperlink r:id="rId18" w:history="1">
+      <w:hyperlink r:id="rId23" w:history="1">
         <w:r>
           <w:rPr>
             <w:rStyle w:val="Hyperlink"/>
@@ -1278,7 +1425,7 @@
         </w:rPr>
         <w:t xml:space="preserve">Declarative - </w:t>
       </w:r>
-      <w:hyperlink r:id="rId19" w:history="1">
+      <w:hyperlink r:id="rId24" w:history="1">
         <w:r>
           <w:rPr>
             <w:rStyle w:val="Hyperlink"/>
@@ -1330,7 +1477,7 @@
         </w:rPr>
         <w:t xml:space="preserve">Imperative - </w:t>
       </w:r>
-      <w:hyperlink r:id="rId20" w:history="1">
+      <w:hyperlink r:id="rId25" w:history="1">
         <w:r>
           <w:rPr>
             <w:rStyle w:val="Hyperlink"/>
@@ -1372,7 +1519,7 @@
       <w:r>
         <w:t xml:space="preserve">Index - </w:t>
       </w:r>
-      <w:hyperlink r:id="rId21" w:history="1">
+      <w:hyperlink r:id="rId26" w:history="1">
         <w:r>
           <w:rPr>
             <w:rStyle w:val="Hyperlink"/>
@@ -1402,7 +1549,7 @@
         </w:rPr>
         <w:t xml:space="preserve">Command Groups - </w:t>
       </w:r>
-      <w:hyperlink r:id="rId22" w:history="1">
+      <w:hyperlink r:id="rId27" w:history="1">
         <w:r>
           <w:rPr>
             <w:rStyle w:val="Hyperlink"/>
@@ -1432,7 +1579,7 @@
         </w:rPr>
         <w:t xml:space="preserve">Command Scheduler - </w:t>
       </w:r>
-      <w:hyperlink r:id="rId23" w:history="1">
+      <w:hyperlink r:id="rId28" w:history="1">
         <w:r>
           <w:rPr>
             <w:rStyle w:val="Hyperlink"/>
@@ -1476,7 +1623,7 @@
           <w:numId w:val="2"/>
         </w:numPr>
       </w:pPr>
-      <w:hyperlink r:id="rId24" w:history="1">
+      <w:hyperlink r:id="rId29" w:history="1">
         <w:r>
           <w:rPr>
             <w:rStyle w:val="Hyperlink"/>
@@ -1496,7 +1643,7 @@
       <w:r>
         <w:t xml:space="preserve">Get GitHub access for the </w:t>
       </w:r>
-      <w:hyperlink r:id="rId25" w:history="1">
+      <w:hyperlink r:id="rId30" w:history="1">
         <w:r>
           <w:rPr>
             <w:rStyle w:val="Hyperlink"/>
@@ -1543,7 +1690,7 @@
       <w:r>
         <w:t xml:space="preserve">Windows - </w:t>
       </w:r>
-      <w:hyperlink r:id="rId26" w:history="1">
+      <w:hyperlink r:id="rId31" w:history="1">
         <w:r>
           <w:rPr>
             <w:rStyle w:val="Hyperlink"/>
@@ -1563,7 +1710,7 @@
       <w:r>
         <w:t xml:space="preserve">Mac - </w:t>
       </w:r>
-      <w:hyperlink r:id="rId27" w:history="1">
+      <w:hyperlink r:id="rId32" w:history="1">
         <w:r>
           <w:rPr>
             <w:rStyle w:val="Hyperlink"/>
@@ -1592,7 +1739,7 @@
           <w:numId w:val="2"/>
         </w:numPr>
       </w:pPr>
-      <w:hyperlink r:id="rId28" w:history="1">
+      <w:hyperlink r:id="rId33" w:history="1">
         <w:r>
           <w:rPr>
             <w:rStyle w:val="Hyperlink"/>
@@ -1622,6 +1769,7 @@
         </w:numPr>
       </w:pPr>
       <w:r>
+        <w:lastRenderedPageBreak/>
         <w:t>GitHub Desktop method</w:t>
       </w:r>
     </w:p>
@@ -1704,7 +1852,7 @@
       <w:r>
         <w:t xml:space="preserve">git clone </w:t>
       </w:r>
-      <w:hyperlink r:id="rId29" w:history="1">
+      <w:hyperlink r:id="rId34" w:history="1">
         <w:r>
           <w:rPr>
             <w:rStyle w:val="Hyperlink"/>
@@ -1736,7 +1884,7 @@
       <w:r>
         <w:t xml:space="preserve">Git book - </w:t>
       </w:r>
-      <w:hyperlink r:id="rId30" w:history="1">
+      <w:hyperlink r:id="rId35" w:history="1">
         <w:r>
           <w:rPr>
             <w:rStyle w:val="Hyperlink"/>
@@ -1756,7 +1904,7 @@
       <w:r>
         <w:t xml:space="preserve">Videos - </w:t>
       </w:r>
-      <w:hyperlink r:id="rId31" w:history="1">
+      <w:hyperlink r:id="rId36" w:history="1">
         <w:r>
           <w:rPr>
             <w:rStyle w:val="Hyperlink"/>
@@ -1771,7 +1919,6 @@
       </w:pPr>
       <w:bookmarkStart w:id="6" w:name="_Toc93157946"/>
       <w:r>
-        <w:lastRenderedPageBreak/>
         <w:t xml:space="preserve">GitHub </w:t>
       </w:r>
       <w:proofErr w:type="spellStart"/>
@@ -1859,7 +2006,7 @@
                     </pic:cNvPicPr>
                   </pic:nvPicPr>
                   <pic:blipFill>
-                    <a:blip r:embed="rId32">
+                    <a:blip r:embed="rId37">
                       <a:extLst>
                         <a:ext uri="{28A0092B-C50C-407E-A947-70E740481C1C}">
                           <a14:useLocalDpi xmlns:a14="http://schemas.microsoft.com/office/drawing/2010/main" val="0"/>
@@ -1908,6 +2055,7 @@
         <w:rPr>
           <w:noProof/>
         </w:rPr>
+        <w:lastRenderedPageBreak/>
         <w:drawing>
           <wp:inline distT="0" distB="0" distL="0" distR="0" wp14:anchorId="614106CC" wp14:editId="305CFB12">
             <wp:extent cx="4368800" cy="1227091"/>
@@ -1924,7 +2072,7 @@
                     <pic:cNvPicPr/>
                   </pic:nvPicPr>
                   <pic:blipFill>
-                    <a:blip r:embed="rId33"/>
+                    <a:blip r:embed="rId38"/>
                     <a:stretch>
                       <a:fillRect/>
                     </a:stretch>
@@ -1950,7 +2098,6 @@
         <w:rPr>
           <w:noProof/>
         </w:rPr>
-        <w:lastRenderedPageBreak/>
         <w:drawing>
           <wp:inline distT="0" distB="0" distL="0" distR="0" wp14:anchorId="6605CC1D" wp14:editId="0CD07D02">
             <wp:extent cx="3752850" cy="3524250"/>
@@ -1969,7 +2116,7 @@
                     </pic:cNvPicPr>
                   </pic:nvPicPr>
                   <pic:blipFill>
-                    <a:blip r:embed="rId34">
+                    <a:blip r:embed="rId39">
                       <a:extLst>
                         <a:ext uri="{28A0092B-C50C-407E-A947-70E740481C1C}">
                           <a14:useLocalDpi xmlns:a14="http://schemas.microsoft.com/office/drawing/2010/main" val="0"/>
@@ -2054,7 +2201,7 @@
                     <pic:cNvPicPr/>
                   </pic:nvPicPr>
                   <pic:blipFill>
-                    <a:blip r:embed="rId35"/>
+                    <a:blip r:embed="rId40"/>
                     <a:stretch>
                       <a:fillRect/>
                     </a:stretch>
@@ -2100,6 +2247,7 @@
         <w:rPr>
           <w:noProof/>
         </w:rPr>
+        <w:lastRenderedPageBreak/>
         <w:drawing>
           <wp:inline distT="0" distB="0" distL="0" distR="0" wp14:anchorId="6E5727BF" wp14:editId="77555B03">
             <wp:extent cx="4413250" cy="1061349"/>
@@ -2116,7 +2264,7 @@
                     <pic:cNvPicPr/>
                   </pic:nvPicPr>
                   <pic:blipFill>
-                    <a:blip r:embed="rId36"/>
+                    <a:blip r:embed="rId41"/>
                     <a:stretch>
                       <a:fillRect/>
                     </a:stretch>
@@ -2166,7 +2314,6 @@
         <w:rPr>
           <w:noProof/>
         </w:rPr>
-        <w:lastRenderedPageBreak/>
         <w:drawing>
           <wp:inline distT="0" distB="0" distL="0" distR="0" wp14:anchorId="6166D9A0" wp14:editId="68ECE29E">
             <wp:extent cx="5943600" cy="1435100"/>
@@ -2185,7 +2332,7 @@
                     </pic:cNvPicPr>
                   </pic:nvPicPr>
                   <pic:blipFill>
-                    <a:blip r:embed="rId37">
+                    <a:blip r:embed="rId42">
                       <a:extLst>
                         <a:ext uri="{28A0092B-C50C-407E-A947-70E740481C1C}">
                           <a14:useLocalDpi xmlns:a14="http://schemas.microsoft.com/office/drawing/2010/main" val="0"/>
@@ -2240,7 +2387,7 @@
       <w:r>
         <w:t xml:space="preserve">Navigate to: </w:t>
       </w:r>
-      <w:hyperlink r:id="rId38" w:history="1">
+      <w:hyperlink r:id="rId43" w:history="1">
         <w:r>
           <w:rPr>
             <w:rStyle w:val="Hyperlink"/>
@@ -2284,7 +2431,7 @@
                     </pic:cNvPicPr>
                   </pic:nvPicPr>
                   <pic:blipFill>
-                    <a:blip r:embed="rId39" cstate="print">
+                    <a:blip r:embed="rId44" cstate="print">
                       <a:extLst>
                         <a:ext uri="{28A0092B-C50C-407E-A947-70E740481C1C}">
                           <a14:useLocalDpi xmlns:a14="http://schemas.microsoft.com/office/drawing/2010/main" val="0"/>
@@ -2333,6 +2480,7 @@
         <w:rPr>
           <w:noProof/>
         </w:rPr>
+        <w:lastRenderedPageBreak/>
         <w:drawing>
           <wp:inline distT="0" distB="0" distL="0" distR="0" wp14:anchorId="7EB87820" wp14:editId="0BEA4A58">
             <wp:extent cx="5937250" cy="3956050"/>
@@ -2351,7 +2499,7 @@
                     </pic:cNvPicPr>
                   </pic:nvPicPr>
                   <pic:blipFill>
-                    <a:blip r:embed="rId40" cstate="print">
+                    <a:blip r:embed="rId45" cstate="print">
                       <a:extLst>
                         <a:ext uri="{28A0092B-C50C-407E-A947-70E740481C1C}">
                           <a14:useLocalDpi xmlns:a14="http://schemas.microsoft.com/office/drawing/2010/main" val="0"/>
@@ -2393,7 +2541,6 @@
       </w:pPr>
       <w:bookmarkStart w:id="7" w:name="_Hlk93157286"/>
       <w:r>
-        <w:lastRenderedPageBreak/>
         <w:t>Make s</w:t>
       </w:r>
       <w:bookmarkEnd w:id="7"/>
@@ -2417,7 +2564,7 @@
       <w:r>
         <w:t xml:space="preserve">For more info see: </w:t>
       </w:r>
-      <w:hyperlink r:id="rId41" w:history="1">
+      <w:hyperlink r:id="rId46" w:history="1">
         <w:r>
           <w:rPr>
             <w:rStyle w:val="Hyperlink"/>
@@ -2496,7 +2643,7 @@
       <w:r>
         <w:t xml:space="preserve">Reviewers can find all pull requests at: </w:t>
       </w:r>
-      <w:hyperlink r:id="rId42" w:history="1">
+      <w:hyperlink r:id="rId47" w:history="1">
         <w:r>
           <w:rPr>
             <w:rStyle w:val="Hyperlink"/>
@@ -2522,6 +2669,7 @@
         <w:rPr>
           <w:noProof/>
         </w:rPr>
+        <w:lastRenderedPageBreak/>
         <w:drawing>
           <wp:inline distT="0" distB="0" distL="0" distR="0" wp14:anchorId="0C9A6839" wp14:editId="391277F1">
             <wp:extent cx="4565650" cy="2993309"/>
@@ -2540,7 +2688,7 @@
                     </pic:cNvPicPr>
                   </pic:nvPicPr>
                   <pic:blipFill>
-                    <a:blip r:embed="rId43" cstate="print">
+                    <a:blip r:embed="rId48" cstate="print">
                       <a:extLst>
                         <a:ext uri="{28A0092B-C50C-407E-A947-70E740481C1C}">
                           <a14:useLocalDpi xmlns:a14="http://schemas.microsoft.com/office/drawing/2010/main" val="0"/>
@@ -2628,7 +2776,6 @@
         <w:rPr>
           <w:noProof/>
         </w:rPr>
-        <w:lastRenderedPageBreak/>
         <w:drawing>
           <wp:inline distT="0" distB="0" distL="0" distR="0" wp14:anchorId="21B3B02C" wp14:editId="0C5EFC8C">
             <wp:extent cx="5943600" cy="3238500"/>
@@ -2647,7 +2794,7 @@
                     </pic:cNvPicPr>
                   </pic:nvPicPr>
                   <pic:blipFill>
-                    <a:blip r:embed="rId44">
+                    <a:blip r:embed="rId49">
                       <a:extLst>
                         <a:ext uri="{28A0092B-C50C-407E-A947-70E740481C1C}">
                           <a14:useLocalDpi xmlns:a14="http://schemas.microsoft.com/office/drawing/2010/main" val="0"/>
@@ -2725,6 +2872,7 @@
       </w:pPr>
       <w:bookmarkStart w:id="8" w:name="_Toc93157947"/>
       <w:r>
+        <w:lastRenderedPageBreak/>
         <w:t>Terminology / Glossary</w:t>
       </w:r>
       <w:bookmarkEnd w:id="8"/>
@@ -4354,6 +4502,18 @@
       </w:tblBorders>
     </w:tblPr>
   </w:style>
+  <w:style w:type="character" w:styleId="FollowedHyperlink">
+    <w:name w:val="FollowedHyperlink"/>
+    <w:basedOn w:val="DefaultParagraphFont"/>
+    <w:uiPriority w:val="99"/>
+    <w:semiHidden/>
+    <w:unhideWhenUsed/>
+    <w:rsid w:val="00B165C2"/>
+    <w:rPr>
+      <w:color w:val="954F72" w:themeColor="followedHyperlink"/>
+      <w:u w:val="single"/>
+    </w:rPr>
+  </w:style>
 </w:styles>
 </file>
 

</xml_diff>

<commit_message>
update some links for CTRE firmware and latest WPILib install to getting started guide (#9)
</commit_message>
<xml_diff>
--- a/docs/RapidReact2022_Code_GettingStarted.docx
+++ b/docs/RapidReact2022_Code_GettingStarted.docx
@@ -857,7 +857,19 @@
           <w:rPr>
             <w:rStyle w:val="Hyperlink"/>
           </w:rPr>
-          <w:t>https://docs.wpilib.org/en/latest/docs/zero-to-robot/step-2/wpilib-setup.html</w:t>
+          <w:t>https://docs.wpilib.org/en/latest/docs/z</w:t>
+        </w:r>
+        <w:r>
+          <w:rPr>
+            <w:rStyle w:val="Hyperlink"/>
+          </w:rPr>
+          <w:t>e</w:t>
+        </w:r>
+        <w:r>
+          <w:rPr>
+            <w:rStyle w:val="Hyperlink"/>
+          </w:rPr>
+          <w:t>ro-to-robot/step-2/wpilib-setup.html</w:t>
         </w:r>
       </w:hyperlink>
     </w:p>
@@ -869,7 +881,36 @@
           <w:numId w:val="7"/>
         </w:numPr>
       </w:pPr>
+      <w:r>
+        <w:t xml:space="preserve">For 2022 season - </w:t>
+      </w:r>
       <w:hyperlink r:id="rId9" w:history="1">
+        <w:r>
+          <w:rPr>
+            <w:rStyle w:val="Hyperlink"/>
+          </w:rPr>
+          <w:t>https://github.com/wpilibsuite/allwpilib/releases/tag/v2022.2.1</w:t>
+        </w:r>
+      </w:hyperlink>
+    </w:p>
+    <w:p>
+      <w:pPr>
+        <w:pStyle w:val="ListParagraph"/>
+        <w:numPr>
+          <w:ilvl w:val="2"/>
+          <w:numId w:val="7"/>
+        </w:numPr>
+      </w:pPr>
+      <w:r>
+        <w:t>2021</w:t>
+      </w:r>
+      <w:r>
+        <w:t xml:space="preserve"> can also be installed from</w:t>
+      </w:r>
+      <w:r>
+        <w:t xml:space="preserve"> - </w:t>
+      </w:r>
+      <w:hyperlink r:id="rId10" w:history="1">
         <w:r>
           <w:rPr>
             <w:rStyle w:val="Hyperlink"/>
@@ -921,7 +962,7 @@
           <w:numId w:val="7"/>
         </w:numPr>
       </w:pPr>
-      <w:hyperlink r:id="rId10" w:history="1">
+      <w:hyperlink r:id="rId11" w:history="1">
         <w:r>
           <w:rPr>
             <w:rStyle w:val="Hyperlink"/>
@@ -929,6 +970,9 @@
           <w:t>https://github.com/CrossTheRoadElec/Phoenix-Releases/releases</w:t>
         </w:r>
       </w:hyperlink>
+      <w:r>
+        <w:t xml:space="preserve"> </w:t>
+      </w:r>
     </w:p>
     <w:p>
       <w:pPr>
@@ -950,7 +994,7 @@
           <w:numId w:val="7"/>
         </w:numPr>
       </w:pPr>
-      <w:hyperlink r:id="rId11" w:history="1">
+      <w:hyperlink r:id="rId12" w:history="1">
         <w:r>
           <w:rPr>
             <w:rStyle w:val="Hyperlink"/>
@@ -970,7 +1014,7 @@
       <w:r>
         <w:t xml:space="preserve">Example: </w:t>
       </w:r>
-      <w:hyperlink r:id="rId12" w:anchor="phoenix-c-java-api-documentation" w:history="1">
+      <w:hyperlink r:id="rId13" w:anchor="phoenix-c-java-api-documentation" w:history="1">
         <w:r>
           <w:rPr>
             <w:rStyle w:val="Hyperlink"/>
@@ -986,8 +1030,13 @@
           <w:ilvl w:val="2"/>
           <w:numId w:val="7"/>
         </w:numPr>
-      </w:pPr>
-      <w:hyperlink r:id="rId13" w:history="1">
+        <w:rPr>
+          <w:rStyle w:val="Hyperlink"/>
+          <w:color w:val="auto"/>
+          <w:u w:val="none"/>
+        </w:rPr>
+      </w:pPr>
+      <w:hyperlink r:id="rId14" w:history="1">
         <w:r>
           <w:rPr>
             <w:rStyle w:val="Hyperlink"/>
@@ -1000,6 +1049,35 @@
       <w:pPr>
         <w:pStyle w:val="ListParagraph"/>
         <w:numPr>
+          <w:ilvl w:val="1"/>
+          <w:numId w:val="7"/>
+        </w:numPr>
+      </w:pPr>
+      <w:r>
+        <w:t>Firmware</w:t>
+      </w:r>
+    </w:p>
+    <w:p>
+      <w:pPr>
+        <w:pStyle w:val="ListParagraph"/>
+        <w:numPr>
+          <w:ilvl w:val="2"/>
+          <w:numId w:val="7"/>
+        </w:numPr>
+      </w:pPr>
+      <w:hyperlink r:id="rId15" w:history="1">
+        <w:r>
+          <w:rPr>
+            <w:rStyle w:val="Hyperlink"/>
+          </w:rPr>
+          <w:t>https://github.com/CrossTheRoadElec/Phoenix-Releases/blob/master/ctr-device-firmware.zip?raw=true</w:t>
+        </w:r>
+      </w:hyperlink>
+    </w:p>
+    <w:p>
+      <w:pPr>
+        <w:pStyle w:val="ListParagraph"/>
+        <w:numPr>
           <w:ilvl w:val="0"/>
           <w:numId w:val="7"/>
         </w:numPr>
@@ -1022,7 +1100,7 @@
       <w:r>
         <w:t xml:space="preserve">REV Hardware Client install - </w:t>
       </w:r>
-      <w:hyperlink r:id="rId14" w:history="1">
+      <w:hyperlink r:id="rId16" w:history="1">
         <w:r>
           <w:rPr>
             <w:rStyle w:val="Hyperlink"/>
@@ -1042,7 +1120,7 @@
       <w:r>
         <w:t xml:space="preserve">Connecting a SPARK Max - </w:t>
       </w:r>
-      <w:hyperlink r:id="rId15" w:history="1">
+      <w:hyperlink r:id="rId17" w:history="1">
         <w:r>
           <w:rPr>
             <w:rStyle w:val="Hyperlink"/>
@@ -1062,7 +1140,7 @@
       <w:r>
         <w:t xml:space="preserve">Updating a SPARK Max - </w:t>
       </w:r>
-      <w:hyperlink r:id="rId16" w:history="1">
+      <w:hyperlink r:id="rId18" w:history="1">
         <w:r>
           <w:rPr>
             <w:rStyle w:val="Hyperlink"/>
@@ -1087,36 +1165,12 @@
       <w:r>
         <w:t xml:space="preserve">Install instructions - </w:t>
       </w:r>
-      <w:hyperlink r:id="rId17" w:anchor="java-api-installation-instructions" w:history="1">
+      <w:hyperlink r:id="rId19" w:anchor="java-api-installation-instructions" w:history="1">
         <w:r>
           <w:rPr>
             <w:rStyle w:val="Hyperlink"/>
           </w:rPr>
-          <w:t>https://docs.revrobotics.com/sparkmax/software-resources/spark-max-api-information#java-api-installati</w:t>
-        </w:r>
-        <w:r>
-          <w:rPr>
-            <w:rStyle w:val="Hyperlink"/>
-          </w:rPr>
-          <w:t>o</w:t>
-        </w:r>
-        <w:r>
-          <w:rPr>
-            <w:rStyle w:val="Hyperlink"/>
-          </w:rPr>
-          <w:t>n</w:t>
-        </w:r>
-        <w:r>
-          <w:rPr>
-            <w:rStyle w:val="Hyperlink"/>
-          </w:rPr>
-          <w:t>-</w:t>
-        </w:r>
-        <w:r>
-          <w:rPr>
-            <w:rStyle w:val="Hyperlink"/>
-          </w:rPr>
-          <w:t>instructions</w:t>
+          <w:t>https://docs.revrobotics.com/sparkmax/software-resources/spark-max-api-information#java-api-installation-instructions</w:t>
         </w:r>
       </w:hyperlink>
     </w:p>
@@ -1145,7 +1199,7 @@
       <w:r>
         <w:t xml:space="preserve"> - </w:t>
       </w:r>
-      <w:hyperlink r:id="rId18" w:history="1">
+      <w:hyperlink r:id="rId20" w:history="1">
         <w:r>
           <w:rPr>
             <w:rStyle w:val="Hyperlink"/>
@@ -1165,7 +1219,7 @@
       <w:r>
         <w:t xml:space="preserve">REV Java code examples - </w:t>
       </w:r>
-      <w:hyperlink r:id="rId19" w:history="1">
+      <w:hyperlink r:id="rId21" w:history="1">
         <w:r>
           <w:rPr>
             <w:rStyle w:val="Hyperlink"/>
@@ -1206,7 +1260,11 @@
         <w:t xml:space="preserve">  The command-based program flow will be used for competitions, robot practice and integration testing.  It may or may not be used at component level testing.</w:t>
       </w:r>
       <w:r>
-        <w:t xml:space="preserve">  Any developer on the 2022 Blanchet Rapid React team effort is required to learn aspects of this programming model.  Some aspects are not required but are recommended learning.</w:t>
+        <w:t xml:space="preserve">  Any developer on the 2022 Blanchet Rapid React team effort is required to </w:t>
+      </w:r>
+      <w:r>
+        <w:lastRenderedPageBreak/>
+        <w:t>learn aspects of this programming model.  Some aspects are not required but are recommended learning.</w:t>
       </w:r>
     </w:p>
     <w:p>
@@ -1250,7 +1308,6 @@
         </w:numPr>
       </w:pPr>
       <w:r>
-        <w:lastRenderedPageBreak/>
         <w:t>Command based description</w:t>
       </w:r>
     </w:p>
@@ -1262,7 +1319,7 @@
           <w:numId w:val="6"/>
         </w:numPr>
       </w:pPr>
-      <w:hyperlink r:id="rId20" w:history="1">
+      <w:hyperlink r:id="rId22" w:history="1">
         <w:r>
           <w:rPr>
             <w:rStyle w:val="Hyperlink"/>
@@ -1291,7 +1348,7 @@
           <w:numId w:val="6"/>
         </w:numPr>
       </w:pPr>
-      <w:hyperlink r:id="rId21" w:history="1">
+      <w:hyperlink r:id="rId23" w:history="1">
         <w:r>
           <w:rPr>
             <w:rStyle w:val="Hyperlink"/>
@@ -1320,7 +1377,7 @@
           <w:numId w:val="6"/>
         </w:numPr>
       </w:pPr>
-      <w:hyperlink r:id="rId22" w:history="1">
+      <w:hyperlink r:id="rId24" w:history="1">
         <w:r>
           <w:rPr>
             <w:rStyle w:val="Hyperlink"/>
@@ -1395,7 +1452,7 @@
         </w:rPr>
         <w:t xml:space="preserve">Design Pattern - </w:t>
       </w:r>
-      <w:hyperlink r:id="rId23" w:history="1">
+      <w:hyperlink r:id="rId25" w:history="1">
         <w:r>
           <w:rPr>
             <w:rStyle w:val="Hyperlink"/>
@@ -1425,7 +1482,7 @@
         </w:rPr>
         <w:t xml:space="preserve">Declarative - </w:t>
       </w:r>
-      <w:hyperlink r:id="rId24" w:history="1">
+      <w:hyperlink r:id="rId26" w:history="1">
         <w:r>
           <w:rPr>
             <w:rStyle w:val="Hyperlink"/>
@@ -1477,7 +1534,7 @@
         </w:rPr>
         <w:t xml:space="preserve">Imperative - </w:t>
       </w:r>
-      <w:hyperlink r:id="rId25" w:history="1">
+      <w:hyperlink r:id="rId27" w:history="1">
         <w:r>
           <w:rPr>
             <w:rStyle w:val="Hyperlink"/>
@@ -1519,7 +1576,7 @@
       <w:r>
         <w:t xml:space="preserve">Index - </w:t>
       </w:r>
-      <w:hyperlink r:id="rId26" w:history="1">
+      <w:hyperlink r:id="rId28" w:history="1">
         <w:r>
           <w:rPr>
             <w:rStyle w:val="Hyperlink"/>
@@ -1549,7 +1606,7 @@
         </w:rPr>
         <w:t xml:space="preserve">Command Groups - </w:t>
       </w:r>
-      <w:hyperlink r:id="rId27" w:history="1">
+      <w:hyperlink r:id="rId29" w:history="1">
         <w:r>
           <w:rPr>
             <w:rStyle w:val="Hyperlink"/>
@@ -1579,7 +1636,7 @@
         </w:rPr>
         <w:t xml:space="preserve">Command Scheduler - </w:t>
       </w:r>
-      <w:hyperlink r:id="rId28" w:history="1">
+      <w:hyperlink r:id="rId30" w:history="1">
         <w:r>
           <w:rPr>
             <w:rStyle w:val="Hyperlink"/>
@@ -1623,7 +1680,7 @@
           <w:numId w:val="2"/>
         </w:numPr>
       </w:pPr>
-      <w:hyperlink r:id="rId29" w:history="1">
+      <w:hyperlink r:id="rId31" w:history="1">
         <w:r>
           <w:rPr>
             <w:rStyle w:val="Hyperlink"/>
@@ -1643,7 +1700,7 @@
       <w:r>
         <w:t xml:space="preserve">Get GitHub access for the </w:t>
       </w:r>
-      <w:hyperlink r:id="rId30" w:history="1">
+      <w:hyperlink r:id="rId32" w:history="1">
         <w:r>
           <w:rPr>
             <w:rStyle w:val="Hyperlink"/>
@@ -1676,6 +1733,7 @@
         </w:numPr>
       </w:pPr>
       <w:r>
+        <w:lastRenderedPageBreak/>
         <w:t>Download and install git on your computer</w:t>
       </w:r>
     </w:p>
@@ -1690,7 +1748,7 @@
       <w:r>
         <w:t xml:space="preserve">Windows - </w:t>
       </w:r>
-      <w:hyperlink r:id="rId31" w:history="1">
+      <w:hyperlink r:id="rId33" w:history="1">
         <w:r>
           <w:rPr>
             <w:rStyle w:val="Hyperlink"/>
@@ -1710,7 +1768,7 @@
       <w:r>
         <w:t xml:space="preserve">Mac - </w:t>
       </w:r>
-      <w:hyperlink r:id="rId32" w:history="1">
+      <w:hyperlink r:id="rId34" w:history="1">
         <w:r>
           <w:rPr>
             <w:rStyle w:val="Hyperlink"/>
@@ -1739,7 +1797,7 @@
           <w:numId w:val="2"/>
         </w:numPr>
       </w:pPr>
-      <w:hyperlink r:id="rId33" w:history="1">
+      <w:hyperlink r:id="rId35" w:history="1">
         <w:r>
           <w:rPr>
             <w:rStyle w:val="Hyperlink"/>
@@ -1769,7 +1827,6 @@
         </w:numPr>
       </w:pPr>
       <w:r>
-        <w:lastRenderedPageBreak/>
         <w:t>GitHub Desktop method</w:t>
       </w:r>
     </w:p>
@@ -1852,7 +1909,7 @@
       <w:r>
         <w:t xml:space="preserve">git clone </w:t>
       </w:r>
-      <w:hyperlink r:id="rId34" w:history="1">
+      <w:hyperlink r:id="rId36" w:history="1">
         <w:r>
           <w:rPr>
             <w:rStyle w:val="Hyperlink"/>
@@ -1884,7 +1941,7 @@
       <w:r>
         <w:t xml:space="preserve">Git book - </w:t>
       </w:r>
-      <w:hyperlink r:id="rId35" w:history="1">
+      <w:hyperlink r:id="rId37" w:history="1">
         <w:r>
           <w:rPr>
             <w:rStyle w:val="Hyperlink"/>
@@ -1904,7 +1961,7 @@
       <w:r>
         <w:t xml:space="preserve">Videos - </w:t>
       </w:r>
-      <w:hyperlink r:id="rId36" w:history="1">
+      <w:hyperlink r:id="rId38" w:history="1">
         <w:r>
           <w:rPr>
             <w:rStyle w:val="Hyperlink"/>
@@ -2006,7 +2063,7 @@
                     </pic:cNvPicPr>
                   </pic:nvPicPr>
                   <pic:blipFill>
-                    <a:blip r:embed="rId37">
+                    <a:blip r:embed="rId39">
                       <a:extLst>
                         <a:ext uri="{28A0092B-C50C-407E-A947-70E740481C1C}">
                           <a14:useLocalDpi xmlns:a14="http://schemas.microsoft.com/office/drawing/2010/main" val="0"/>
@@ -2047,6 +2104,7 @@
         </w:numPr>
       </w:pPr>
       <w:r>
+        <w:lastRenderedPageBreak/>
         <w:t>Use GitHub desktop</w:t>
       </w:r>
     </w:p>
@@ -2055,7 +2113,6 @@
         <w:rPr>
           <w:noProof/>
         </w:rPr>
-        <w:lastRenderedPageBreak/>
         <w:drawing>
           <wp:inline distT="0" distB="0" distL="0" distR="0" wp14:anchorId="614106CC" wp14:editId="305CFB12">
             <wp:extent cx="4368800" cy="1227091"/>
@@ -2072,7 +2129,7 @@
                     <pic:cNvPicPr/>
                   </pic:nvPicPr>
                   <pic:blipFill>
-                    <a:blip r:embed="rId38"/>
+                    <a:blip r:embed="rId40"/>
                     <a:stretch>
                       <a:fillRect/>
                     </a:stretch>
@@ -2116,7 +2173,7 @@
                     </pic:cNvPicPr>
                   </pic:nvPicPr>
                   <pic:blipFill>
-                    <a:blip r:embed="rId39">
+                    <a:blip r:embed="rId41">
                       <a:extLst>
                         <a:ext uri="{28A0092B-C50C-407E-A947-70E740481C1C}">
                           <a14:useLocalDpi xmlns:a14="http://schemas.microsoft.com/office/drawing/2010/main" val="0"/>
@@ -2201,7 +2258,7 @@
                     <pic:cNvPicPr/>
                   </pic:nvPicPr>
                   <pic:blipFill>
-                    <a:blip r:embed="rId40"/>
+                    <a:blip r:embed="rId42"/>
                     <a:stretch>
                       <a:fillRect/>
                     </a:stretch>
@@ -2264,7 +2321,7 @@
                     <pic:cNvPicPr/>
                   </pic:nvPicPr>
                   <pic:blipFill>
-                    <a:blip r:embed="rId41"/>
+                    <a:blip r:embed="rId43"/>
                     <a:stretch>
                       <a:fillRect/>
                     </a:stretch>
@@ -2332,7 +2389,7 @@
                     </pic:cNvPicPr>
                   </pic:nvPicPr>
                   <pic:blipFill>
-                    <a:blip r:embed="rId42">
+                    <a:blip r:embed="rId44">
                       <a:extLst>
                         <a:ext uri="{28A0092B-C50C-407E-A947-70E740481C1C}">
                           <a14:useLocalDpi xmlns:a14="http://schemas.microsoft.com/office/drawing/2010/main" val="0"/>
@@ -2387,7 +2444,7 @@
       <w:r>
         <w:t xml:space="preserve">Navigate to: </w:t>
       </w:r>
-      <w:hyperlink r:id="rId43" w:history="1">
+      <w:hyperlink r:id="rId45" w:history="1">
         <w:r>
           <w:rPr>
             <w:rStyle w:val="Hyperlink"/>
@@ -2431,7 +2488,7 @@
                     </pic:cNvPicPr>
                   </pic:nvPicPr>
                   <pic:blipFill>
-                    <a:blip r:embed="rId44" cstate="print">
+                    <a:blip r:embed="rId46" cstate="print">
                       <a:extLst>
                         <a:ext uri="{28A0092B-C50C-407E-A947-70E740481C1C}">
                           <a14:useLocalDpi xmlns:a14="http://schemas.microsoft.com/office/drawing/2010/main" val="0"/>
@@ -2499,7 +2556,7 @@
                     </pic:cNvPicPr>
                   </pic:nvPicPr>
                   <pic:blipFill>
-                    <a:blip r:embed="rId45" cstate="print">
+                    <a:blip r:embed="rId47" cstate="print">
                       <a:extLst>
                         <a:ext uri="{28A0092B-C50C-407E-A947-70E740481C1C}">
                           <a14:useLocalDpi xmlns:a14="http://schemas.microsoft.com/office/drawing/2010/main" val="0"/>
@@ -2564,7 +2621,7 @@
       <w:r>
         <w:t xml:space="preserve">For more info see: </w:t>
       </w:r>
-      <w:hyperlink r:id="rId46" w:history="1">
+      <w:hyperlink r:id="rId48" w:history="1">
         <w:r>
           <w:rPr>
             <w:rStyle w:val="Hyperlink"/>
@@ -2643,7 +2700,7 @@
       <w:r>
         <w:t xml:space="preserve">Reviewers can find all pull requests at: </w:t>
       </w:r>
-      <w:hyperlink r:id="rId47" w:history="1">
+      <w:hyperlink r:id="rId49" w:history="1">
         <w:r>
           <w:rPr>
             <w:rStyle w:val="Hyperlink"/>
@@ -2688,7 +2745,7 @@
                     </pic:cNvPicPr>
                   </pic:nvPicPr>
                   <pic:blipFill>
-                    <a:blip r:embed="rId48" cstate="print">
+                    <a:blip r:embed="rId50" cstate="print">
                       <a:extLst>
                         <a:ext uri="{28A0092B-C50C-407E-A947-70E740481C1C}">
                           <a14:useLocalDpi xmlns:a14="http://schemas.microsoft.com/office/drawing/2010/main" val="0"/>
@@ -2794,7 +2851,7 @@
                     </pic:cNvPicPr>
                   </pic:nvPicPr>
                   <pic:blipFill>
-                    <a:blip r:embed="rId49">
+                    <a:blip r:embed="rId51">
                       <a:extLst>
                         <a:ext uri="{28A0092B-C50C-407E-A947-70E740481C1C}">
                           <a14:useLocalDpi xmlns:a14="http://schemas.microsoft.com/office/drawing/2010/main" val="0"/>

</xml_diff>

<commit_message>
convert project to 2022 wpilib and update to latest software from vendors (#10)
* convert the project to 2022

* updates to code to use new libraries for 2022
</commit_message>
<xml_diff>
--- a/docs/RapidReact2022_Code_GettingStarted.docx
+++ b/docs/RapidReact2022_Code_GettingStarted.docx
@@ -833,15 +833,7 @@
       </w:r>
       <w:proofErr w:type="spellEnd"/>
       <w:r>
-        <w:t xml:space="preserve"> / VS Code – </w:t>
-      </w:r>
-      <w:proofErr w:type="gramStart"/>
-      <w:r>
-        <w:t>this one takes</w:t>
-      </w:r>
-      <w:proofErr w:type="gramEnd"/>
-      <w:r>
-        <w:t xml:space="preserve"> a while</w:t>
+        <w:t xml:space="preserve"> / VS Code – this one takes a while</w:t>
       </w:r>
     </w:p>
     <w:p>
@@ -857,19 +849,7 @@
           <w:rPr>
             <w:rStyle w:val="Hyperlink"/>
           </w:rPr>
-          <w:t>https://docs.wpilib.org/en/latest/docs/z</w:t>
-        </w:r>
-        <w:r>
-          <w:rPr>
-            <w:rStyle w:val="Hyperlink"/>
-          </w:rPr>
-          <w:t>e</w:t>
-        </w:r>
-        <w:r>
-          <w:rPr>
-            <w:rStyle w:val="Hyperlink"/>
-          </w:rPr>
-          <w:t>ro-to-robot/step-2/wpilib-setup.html</w:t>
+          <w:t>https://docs.wpilib.org/en/latest/docs/zero-to-robot/step-2/wpilib-setup.html</w:t>
         </w:r>
       </w:hyperlink>
     </w:p>
@@ -902,13 +882,7 @@
         </w:numPr>
       </w:pPr>
       <w:r>
-        <w:t>2021</w:t>
-      </w:r>
-      <w:r>
-        <w:t xml:space="preserve"> can also be installed from</w:t>
-      </w:r>
-      <w:r>
-        <w:t xml:space="preserve"> - </w:t>
+        <w:t xml:space="preserve">2021 can also be installed from - </w:t>
       </w:r>
       <w:hyperlink r:id="rId10" w:history="1">
         <w:r>
@@ -928,15 +902,7 @@
         </w:numPr>
       </w:pPr>
       <w:r>
-        <w:t xml:space="preserve">Phoenix / CTRE (Cross </w:t>
-      </w:r>
-      <w:proofErr w:type="gramStart"/>
-      <w:r>
-        <w:t>The</w:t>
-      </w:r>
-      <w:proofErr w:type="gramEnd"/>
-      <w:r>
-        <w:t xml:space="preserve"> Road Electronics)</w:t>
+        <w:t>Third party libraries</w:t>
       </w:r>
     </w:p>
     <w:p>
@@ -947,6 +913,35 @@
           <w:numId w:val="7"/>
         </w:numPr>
       </w:pPr>
+      <w:hyperlink r:id="rId11" w:history="1">
+        <w:r>
+          <w:rPr>
+            <w:rStyle w:val="Hyperlink"/>
+          </w:rPr>
+          <w:t>3rd Party Libraries — FIRST Robotics Competition documentation (wpilib.org)</w:t>
+        </w:r>
+      </w:hyperlink>
+    </w:p>
+    <w:p>
+      <w:pPr>
+        <w:pStyle w:val="ListParagraph"/>
+        <w:numPr>
+          <w:ilvl w:val="0"/>
+          <w:numId w:val="7"/>
+        </w:numPr>
+      </w:pPr>
+      <w:r>
+        <w:t>Phoenix / CTRE (Cross The Road Electronics)</w:t>
+      </w:r>
+    </w:p>
+    <w:p>
+      <w:pPr>
+        <w:pStyle w:val="ListParagraph"/>
+        <w:numPr>
+          <w:ilvl w:val="1"/>
+          <w:numId w:val="7"/>
+        </w:numPr>
+      </w:pPr>
       <w:r>
         <w:t>Library / Tool Install</w:t>
       </w:r>
@@ -962,7 +957,7 @@
           <w:numId w:val="7"/>
         </w:numPr>
       </w:pPr>
-      <w:hyperlink r:id="rId11" w:history="1">
+      <w:hyperlink r:id="rId12" w:history="1">
         <w:r>
           <w:rPr>
             <w:rStyle w:val="Hyperlink"/>
@@ -994,7 +989,7 @@
           <w:numId w:val="7"/>
         </w:numPr>
       </w:pPr>
-      <w:hyperlink r:id="rId12" w:history="1">
+      <w:hyperlink r:id="rId13" w:history="1">
         <w:r>
           <w:rPr>
             <w:rStyle w:val="Hyperlink"/>
@@ -1014,7 +1009,7 @@
       <w:r>
         <w:t xml:space="preserve">Example: </w:t>
       </w:r>
-      <w:hyperlink r:id="rId13" w:anchor="phoenix-c-java-api-documentation" w:history="1">
+      <w:hyperlink r:id="rId14" w:anchor="phoenix-c-java-api-documentation" w:history="1">
         <w:r>
           <w:rPr>
             <w:rStyle w:val="Hyperlink"/>
@@ -1036,7 +1031,7 @@
           <w:u w:val="none"/>
         </w:rPr>
       </w:pPr>
-      <w:hyperlink r:id="rId14" w:history="1">
+      <w:hyperlink r:id="rId15" w:history="1">
         <w:r>
           <w:rPr>
             <w:rStyle w:val="Hyperlink"/>
@@ -1065,7 +1060,7 @@
           <w:numId w:val="7"/>
         </w:numPr>
       </w:pPr>
-      <w:hyperlink r:id="rId15" w:history="1">
+      <w:hyperlink r:id="rId16" w:history="1">
         <w:r>
           <w:rPr>
             <w:rStyle w:val="Hyperlink"/>
@@ -1100,7 +1095,7 @@
       <w:r>
         <w:t xml:space="preserve">REV Hardware Client install - </w:t>
       </w:r>
-      <w:hyperlink r:id="rId16" w:history="1">
+      <w:hyperlink r:id="rId17" w:history="1">
         <w:r>
           <w:rPr>
             <w:rStyle w:val="Hyperlink"/>
@@ -1120,7 +1115,7 @@
       <w:r>
         <w:t xml:space="preserve">Connecting a SPARK Max - </w:t>
       </w:r>
-      <w:hyperlink r:id="rId17" w:history="1">
+      <w:hyperlink r:id="rId18" w:history="1">
         <w:r>
           <w:rPr>
             <w:rStyle w:val="Hyperlink"/>
@@ -1140,7 +1135,7 @@
       <w:r>
         <w:t xml:space="preserve">Updating a SPARK Max - </w:t>
       </w:r>
-      <w:hyperlink r:id="rId18" w:history="1">
+      <w:hyperlink r:id="rId19" w:history="1">
         <w:r>
           <w:rPr>
             <w:rStyle w:val="Hyperlink"/>
@@ -1165,7 +1160,7 @@
       <w:r>
         <w:t xml:space="preserve">Install instructions - </w:t>
       </w:r>
-      <w:hyperlink r:id="rId19" w:anchor="java-api-installation-instructions" w:history="1">
+      <w:hyperlink r:id="rId20" w:anchor="java-api-installation-instructions" w:history="1">
         <w:r>
           <w:rPr>
             <w:rStyle w:val="Hyperlink"/>
@@ -1199,7 +1194,7 @@
       <w:r>
         <w:t xml:space="preserve"> - </w:t>
       </w:r>
-      <w:hyperlink r:id="rId20" w:history="1">
+      <w:hyperlink r:id="rId21" w:history="1">
         <w:r>
           <w:rPr>
             <w:rStyle w:val="Hyperlink"/>
@@ -1219,7 +1214,7 @@
       <w:r>
         <w:t xml:space="preserve">REV Java code examples - </w:t>
       </w:r>
-      <w:hyperlink r:id="rId21" w:history="1">
+      <w:hyperlink r:id="rId22" w:history="1">
         <w:r>
           <w:rPr>
             <w:rStyle w:val="Hyperlink"/>
@@ -1257,14 +1252,14 @@
         <w:t>The 2022 Blanchet Rapid React robot is expected to generally follow the command-based programming paradigm created by FRC contributors over the past few years.</w:t>
       </w:r>
       <w:r>
-        <w:t xml:space="preserve">  The command-based program flow will be used for competitions, robot practice and integration testing.  It may or may not be used at component level testing.</w:t>
-      </w:r>
-      <w:r>
-        <w:t xml:space="preserve">  Any developer on the 2022 Blanchet Rapid React team effort is required to </w:t>
+        <w:t xml:space="preserve">  The command-based program flow will be used for competitions, robot practice and integration testing.  It may or may not be used at </w:t>
       </w:r>
       <w:r>
         <w:lastRenderedPageBreak/>
-        <w:t>learn aspects of this programming model.  Some aspects are not required but are recommended learning.</w:t>
+        <w:t>component level testing.</w:t>
+      </w:r>
+      <w:r>
+        <w:t xml:space="preserve">  Any developer on the 2022 Blanchet Rapid React team effort is required to learn aspects of this programming model.  Some aspects are not required but are recommended learning.</w:t>
       </w:r>
     </w:p>
     <w:p>
@@ -1281,13 +1276,8 @@
       <w:r>
         <w:t xml:space="preserve">All members of the ‘coding’ team are expected to be familiar with the </w:t>
       </w:r>
-      <w:proofErr w:type="gramStart"/>
-      <w:r>
-        <w:t>command based</w:t>
-      </w:r>
-      <w:proofErr w:type="gramEnd"/>
-      <w:r>
-        <w:t xml:space="preserve"> </w:t>
+      <w:r>
+        <w:t xml:space="preserve">command based </w:t>
       </w:r>
       <w:r>
         <w:t xml:space="preserve">programming model described </w:t>
@@ -1319,7 +1309,7 @@
           <w:numId w:val="6"/>
         </w:numPr>
       </w:pPr>
-      <w:hyperlink r:id="rId22" w:history="1">
+      <w:hyperlink r:id="rId23" w:history="1">
         <w:r>
           <w:rPr>
             <w:rStyle w:val="Hyperlink"/>
@@ -1348,7 +1338,7 @@
           <w:numId w:val="6"/>
         </w:numPr>
       </w:pPr>
-      <w:hyperlink r:id="rId23" w:history="1">
+      <w:hyperlink r:id="rId24" w:history="1">
         <w:r>
           <w:rPr>
             <w:rStyle w:val="Hyperlink"/>
@@ -1377,7 +1367,7 @@
           <w:numId w:val="6"/>
         </w:numPr>
       </w:pPr>
-      <w:hyperlink r:id="rId24" w:history="1">
+      <w:hyperlink r:id="rId25" w:history="1">
         <w:r>
           <w:rPr>
             <w:rStyle w:val="Hyperlink"/>
@@ -1398,15 +1388,7 @@
     </w:p>
     <w:p>
       <w:r>
-        <w:t xml:space="preserve">All members of the ‘coding’ team are encouraged to learn more about the </w:t>
-      </w:r>
-      <w:proofErr w:type="gramStart"/>
-      <w:r>
-        <w:t>command based</w:t>
-      </w:r>
-      <w:proofErr w:type="gramEnd"/>
-      <w:r>
-        <w:t xml:space="preserve"> programming model.</w:t>
+        <w:t>All members of the ‘coding’ team are encouraged to learn more about the command based programming model.</w:t>
       </w:r>
     </w:p>
     <w:p>
@@ -1452,7 +1434,7 @@
         </w:rPr>
         <w:t xml:space="preserve">Design Pattern - </w:t>
       </w:r>
-      <w:hyperlink r:id="rId25" w:history="1">
+      <w:hyperlink r:id="rId26" w:history="1">
         <w:r>
           <w:rPr>
             <w:rStyle w:val="Hyperlink"/>
@@ -1482,7 +1464,7 @@
         </w:rPr>
         <w:t xml:space="preserve">Declarative - </w:t>
       </w:r>
-      <w:hyperlink r:id="rId26" w:history="1">
+      <w:hyperlink r:id="rId27" w:history="1">
         <w:r>
           <w:rPr>
             <w:rStyle w:val="Hyperlink"/>
@@ -1534,7 +1516,7 @@
         </w:rPr>
         <w:t xml:space="preserve">Imperative - </w:t>
       </w:r>
-      <w:hyperlink r:id="rId27" w:history="1">
+      <w:hyperlink r:id="rId28" w:history="1">
         <w:r>
           <w:rPr>
             <w:rStyle w:val="Hyperlink"/>
@@ -1576,7 +1558,7 @@
       <w:r>
         <w:t xml:space="preserve">Index - </w:t>
       </w:r>
-      <w:hyperlink r:id="rId28" w:history="1">
+      <w:hyperlink r:id="rId29" w:history="1">
         <w:r>
           <w:rPr>
             <w:rStyle w:val="Hyperlink"/>
@@ -1606,7 +1588,7 @@
         </w:rPr>
         <w:t xml:space="preserve">Command Groups - </w:t>
       </w:r>
-      <w:hyperlink r:id="rId29" w:history="1">
+      <w:hyperlink r:id="rId30" w:history="1">
         <w:r>
           <w:rPr>
             <w:rStyle w:val="Hyperlink"/>
@@ -1636,7 +1618,7 @@
         </w:rPr>
         <w:t xml:space="preserve">Command Scheduler - </w:t>
       </w:r>
-      <w:hyperlink r:id="rId30" w:history="1">
+      <w:hyperlink r:id="rId31" w:history="1">
         <w:r>
           <w:rPr>
             <w:rStyle w:val="Hyperlink"/>
@@ -1680,7 +1662,7 @@
           <w:numId w:val="2"/>
         </w:numPr>
       </w:pPr>
-      <w:hyperlink r:id="rId31" w:history="1">
+      <w:hyperlink r:id="rId32" w:history="1">
         <w:r>
           <w:rPr>
             <w:rStyle w:val="Hyperlink"/>
@@ -1700,7 +1682,7 @@
       <w:r>
         <w:t xml:space="preserve">Get GitHub access for the </w:t>
       </w:r>
-      <w:hyperlink r:id="rId32" w:history="1">
+      <w:hyperlink r:id="rId33" w:history="1">
         <w:r>
           <w:rPr>
             <w:rStyle w:val="Hyperlink"/>
@@ -1721,6 +1703,7 @@
         </w:numPr>
       </w:pPr>
       <w:r>
+        <w:lastRenderedPageBreak/>
         <w:t>Contact Kyle or Mike McAdams and tell them your GitHub logon (likely your Blanchet email)</w:t>
       </w:r>
     </w:p>
@@ -1733,7 +1716,6 @@
         </w:numPr>
       </w:pPr>
       <w:r>
-        <w:lastRenderedPageBreak/>
         <w:t>Download and install git on your computer</w:t>
       </w:r>
     </w:p>
@@ -1748,7 +1730,7 @@
       <w:r>
         <w:t xml:space="preserve">Windows - </w:t>
       </w:r>
-      <w:hyperlink r:id="rId33" w:history="1">
+      <w:hyperlink r:id="rId34" w:history="1">
         <w:r>
           <w:rPr>
             <w:rStyle w:val="Hyperlink"/>
@@ -1768,7 +1750,7 @@
       <w:r>
         <w:t xml:space="preserve">Mac - </w:t>
       </w:r>
-      <w:hyperlink r:id="rId34" w:history="1">
+      <w:hyperlink r:id="rId35" w:history="1">
         <w:r>
           <w:rPr>
             <w:rStyle w:val="Hyperlink"/>
@@ -1797,7 +1779,7 @@
           <w:numId w:val="2"/>
         </w:numPr>
       </w:pPr>
-      <w:hyperlink r:id="rId35" w:history="1">
+      <w:hyperlink r:id="rId36" w:history="1">
         <w:r>
           <w:rPr>
             <w:rStyle w:val="Hyperlink"/>
@@ -1909,7 +1891,7 @@
       <w:r>
         <w:t xml:space="preserve">git clone </w:t>
       </w:r>
-      <w:hyperlink r:id="rId36" w:history="1">
+      <w:hyperlink r:id="rId37" w:history="1">
         <w:r>
           <w:rPr>
             <w:rStyle w:val="Hyperlink"/>
@@ -1941,7 +1923,7 @@
       <w:r>
         <w:t xml:space="preserve">Git book - </w:t>
       </w:r>
-      <w:hyperlink r:id="rId37" w:history="1">
+      <w:hyperlink r:id="rId38" w:history="1">
         <w:r>
           <w:rPr>
             <w:rStyle w:val="Hyperlink"/>
@@ -1961,7 +1943,7 @@
       <w:r>
         <w:t xml:space="preserve">Videos - </w:t>
       </w:r>
-      <w:hyperlink r:id="rId38" w:history="1">
+      <w:hyperlink r:id="rId39" w:history="1">
         <w:r>
           <w:rPr>
             <w:rStyle w:val="Hyperlink"/>
@@ -2045,6 +2027,7 @@
         <w:rPr>
           <w:noProof/>
         </w:rPr>
+        <w:lastRenderedPageBreak/>
         <w:drawing>
           <wp:inline distT="0" distB="0" distL="0" distR="0" wp14:anchorId="4C3AB7C3" wp14:editId="1743DC61">
             <wp:extent cx="3975100" cy="2883896"/>
@@ -2063,7 +2046,7 @@
                     </pic:cNvPicPr>
                   </pic:nvPicPr>
                   <pic:blipFill>
-                    <a:blip r:embed="rId39">
+                    <a:blip r:embed="rId40">
                       <a:extLst>
                         <a:ext uri="{28A0092B-C50C-407E-A947-70E740481C1C}">
                           <a14:useLocalDpi xmlns:a14="http://schemas.microsoft.com/office/drawing/2010/main" val="0"/>
@@ -2104,7 +2087,6 @@
         </w:numPr>
       </w:pPr>
       <w:r>
-        <w:lastRenderedPageBreak/>
         <w:t>Use GitHub desktop</w:t>
       </w:r>
     </w:p>
@@ -2129,7 +2111,7 @@
                     <pic:cNvPicPr/>
                   </pic:nvPicPr>
                   <pic:blipFill>
-                    <a:blip r:embed="rId40"/>
+                    <a:blip r:embed="rId41"/>
                     <a:stretch>
                       <a:fillRect/>
                     </a:stretch>
@@ -2173,7 +2155,7 @@
                     </pic:cNvPicPr>
                   </pic:nvPicPr>
                   <pic:blipFill>
-                    <a:blip r:embed="rId41">
+                    <a:blip r:embed="rId42">
                       <a:extLst>
                         <a:ext uri="{28A0092B-C50C-407E-A947-70E740481C1C}">
                           <a14:useLocalDpi xmlns:a14="http://schemas.microsoft.com/office/drawing/2010/main" val="0"/>
@@ -2214,6 +2196,7 @@
         </w:numPr>
       </w:pPr>
       <w:r>
+        <w:lastRenderedPageBreak/>
         <w:t>Update the source code and/or documents as appropriate (e.g., make your code changes, additions and removals)</w:t>
       </w:r>
     </w:p>
@@ -2258,7 +2241,7 @@
                     <pic:cNvPicPr/>
                   </pic:nvPicPr>
                   <pic:blipFill>
-                    <a:blip r:embed="rId42"/>
+                    <a:blip r:embed="rId43"/>
                     <a:stretch>
                       <a:fillRect/>
                     </a:stretch>
@@ -2304,7 +2287,6 @@
         <w:rPr>
           <w:noProof/>
         </w:rPr>
-        <w:lastRenderedPageBreak/>
         <w:drawing>
           <wp:inline distT="0" distB="0" distL="0" distR="0" wp14:anchorId="6E5727BF" wp14:editId="77555B03">
             <wp:extent cx="4413250" cy="1061349"/>
@@ -2321,7 +2303,7 @@
                     <pic:cNvPicPr/>
                   </pic:nvPicPr>
                   <pic:blipFill>
-                    <a:blip r:embed="rId43"/>
+                    <a:blip r:embed="rId44"/>
                     <a:stretch>
                       <a:fillRect/>
                     </a:stretch>
@@ -2389,7 +2371,7 @@
                     </pic:cNvPicPr>
                   </pic:nvPicPr>
                   <pic:blipFill>
-                    <a:blip r:embed="rId44">
+                    <a:blip r:embed="rId45">
                       <a:extLst>
                         <a:ext uri="{28A0092B-C50C-407E-A947-70E740481C1C}">
                           <a14:useLocalDpi xmlns:a14="http://schemas.microsoft.com/office/drawing/2010/main" val="0"/>
@@ -2444,7 +2426,7 @@
       <w:r>
         <w:t xml:space="preserve">Navigate to: </w:t>
       </w:r>
-      <w:hyperlink r:id="rId45" w:history="1">
+      <w:hyperlink r:id="rId46" w:history="1">
         <w:r>
           <w:rPr>
             <w:rStyle w:val="Hyperlink"/>
@@ -2488,7 +2470,7 @@
                     </pic:cNvPicPr>
                   </pic:nvPicPr>
                   <pic:blipFill>
-                    <a:blip r:embed="rId46" cstate="print">
+                    <a:blip r:embed="rId47" cstate="print">
                       <a:extLst>
                         <a:ext uri="{28A0092B-C50C-407E-A947-70E740481C1C}">
                           <a14:useLocalDpi xmlns:a14="http://schemas.microsoft.com/office/drawing/2010/main" val="0"/>
@@ -2529,6 +2511,7 @@
         </w:numPr>
       </w:pPr>
       <w:r>
+        <w:lastRenderedPageBreak/>
         <w:t>Create a PR:</w:t>
       </w:r>
     </w:p>
@@ -2537,7 +2520,6 @@
         <w:rPr>
           <w:noProof/>
         </w:rPr>
-        <w:lastRenderedPageBreak/>
         <w:drawing>
           <wp:inline distT="0" distB="0" distL="0" distR="0" wp14:anchorId="7EB87820" wp14:editId="0BEA4A58">
             <wp:extent cx="5937250" cy="3956050"/>
@@ -2556,7 +2538,7 @@
                     </pic:cNvPicPr>
                   </pic:nvPicPr>
                   <pic:blipFill>
-                    <a:blip r:embed="rId47" cstate="print">
+                    <a:blip r:embed="rId48" cstate="print">
                       <a:extLst>
                         <a:ext uri="{28A0092B-C50C-407E-A947-70E740481C1C}">
                           <a14:useLocalDpi xmlns:a14="http://schemas.microsoft.com/office/drawing/2010/main" val="0"/>
@@ -2621,26 +2603,12 @@
       <w:r>
         <w:t xml:space="preserve">For more info see: </w:t>
       </w:r>
-      <w:hyperlink r:id="rId48" w:history="1">
+      <w:hyperlink r:id="rId49" w:history="1">
         <w:r>
           <w:rPr>
             <w:rStyle w:val="Hyperlink"/>
           </w:rPr>
-          <w:t xml:space="preserve">How </w:t>
-        </w:r>
-        <w:proofErr w:type="gramStart"/>
-        <w:r>
-          <w:rPr>
-            <w:rStyle w:val="Hyperlink"/>
-          </w:rPr>
-          <w:t>To</w:t>
-        </w:r>
-        <w:proofErr w:type="gramEnd"/>
-        <w:r>
-          <w:rPr>
-            <w:rStyle w:val="Hyperlink"/>
-          </w:rPr>
-          <w:t xml:space="preserve"> Resolve Merge Conflicts in Git {Step-by-Step Guide} (phoenixnap.com)</w:t>
+          <w:t>How To Resolve Merge Conflicts in Git {Step-by-Step Guide} (phoenixnap.com)</w:t>
         </w:r>
       </w:hyperlink>
     </w:p>
@@ -2700,7 +2668,7 @@
       <w:r>
         <w:t xml:space="preserve">Reviewers can find all pull requests at: </w:t>
       </w:r>
-      <w:hyperlink r:id="rId49" w:history="1">
+      <w:hyperlink r:id="rId50" w:history="1">
         <w:r>
           <w:rPr>
             <w:rStyle w:val="Hyperlink"/>
@@ -2745,7 +2713,7 @@
                     </pic:cNvPicPr>
                   </pic:nvPicPr>
                   <pic:blipFill>
-                    <a:blip r:embed="rId50" cstate="print">
+                    <a:blip r:embed="rId51" cstate="print">
                       <a:extLst>
                         <a:ext uri="{28A0092B-C50C-407E-A947-70E740481C1C}">
                           <a14:useLocalDpi xmlns:a14="http://schemas.microsoft.com/office/drawing/2010/main" val="0"/>
@@ -2851,7 +2819,7 @@
                     </pic:cNvPicPr>
                   </pic:nvPicPr>
                   <pic:blipFill>
-                    <a:blip r:embed="rId51">
+                    <a:blip r:embed="rId52">
                       <a:extLst>
                         <a:ext uri="{28A0092B-C50C-407E-A947-70E740481C1C}">
                           <a14:useLocalDpi xmlns:a14="http://schemas.microsoft.com/office/drawing/2010/main" val="0"/>
@@ -2892,15 +2860,7 @@
         </w:numPr>
       </w:pPr>
       <w:r>
-        <w:t xml:space="preserve">Integration </w:t>
-      </w:r>
-      <w:proofErr w:type="gramStart"/>
-      <w:r>
-        <w:t>test</w:t>
-      </w:r>
-      <w:proofErr w:type="gramEnd"/>
-      <w:r>
-        <w:t xml:space="preserve"> the main branch code on the robot</w:t>
+        <w:t>Integration test the main branch code on the robot</w:t>
       </w:r>
     </w:p>
     <w:p>
@@ -2912,15 +2872,7 @@
         </w:numPr>
       </w:pPr>
       <w:r>
-        <w:t xml:space="preserve">You are done – now get to work on the next thing you </w:t>
-      </w:r>
-      <w:proofErr w:type="gramStart"/>
-      <w:r>
-        <w:t>have to</w:t>
-      </w:r>
-      <w:proofErr w:type="gramEnd"/>
-      <w:r>
-        <w:t xml:space="preserve"> do!!!</w:t>
+        <w:t>You are done – now get to work on the next thing you have to do!!!</w:t>
       </w:r>
     </w:p>
     <w:p>

</xml_diff>

<commit_message>
update some stuff (#11)
</commit_message>
<xml_diff>
--- a/docs/RapidReact2022_Code_GettingStarted.docx
+++ b/docs/RapidReact2022_Code_GettingStarted.docx
@@ -787,10 +787,33 @@
         </w:numPr>
       </w:pPr>
       <w:r>
+        <w:t xml:space="preserve">Game tools - </w:t>
+      </w:r>
+      <w:hyperlink r:id="rId6" w:history="1">
+        <w:r>
+          <w:rPr>
+            <w:rStyle w:val="Hyperlink"/>
+          </w:rPr>
+          <w:t>https://docs.wpilib.org/en/latest/docs/zero-to-robot/step-2/labview-setup.html</w:t>
+        </w:r>
+      </w:hyperlink>
+    </w:p>
+    <w:p>
+      <w:pPr>
+        <w:pStyle w:val="ListParagraph"/>
+        <w:numPr>
+          <w:ilvl w:val="1"/>
+          <w:numId w:val="7"/>
+        </w:numPr>
+      </w:pPr>
+      <w:r>
         <w:lastRenderedPageBreak/>
+        <w:t xml:space="preserve">Older </w:t>
+      </w:r>
+      <w:r>
         <w:t xml:space="preserve">NI Components - </w:t>
       </w:r>
-      <w:hyperlink r:id="rId6" w:history="1">
+      <w:hyperlink r:id="rId7" w:history="1">
         <w:r>
           <w:rPr>
             <w:rStyle w:val="Hyperlink"/>
@@ -810,7 +833,7 @@
       <w:r>
         <w:t xml:space="preserve">Java - </w:t>
       </w:r>
-      <w:hyperlink r:id="rId7" w:history="1">
+      <w:hyperlink r:id="rId8" w:history="1">
         <w:r>
           <w:rPr>
             <w:rStyle w:val="Hyperlink"/>
@@ -844,7 +867,7 @@
           <w:numId w:val="7"/>
         </w:numPr>
       </w:pPr>
-      <w:hyperlink r:id="rId8" w:history="1">
+      <w:hyperlink r:id="rId9" w:history="1">
         <w:r>
           <w:rPr>
             <w:rStyle w:val="Hyperlink"/>
@@ -864,7 +887,7 @@
       <w:r>
         <w:t xml:space="preserve">For 2022 season - </w:t>
       </w:r>
-      <w:hyperlink r:id="rId9" w:history="1">
+      <w:hyperlink r:id="rId10" w:history="1">
         <w:r>
           <w:rPr>
             <w:rStyle w:val="Hyperlink"/>
@@ -884,7 +907,7 @@
       <w:r>
         <w:t xml:space="preserve">2021 can also be installed from - </w:t>
       </w:r>
-      <w:hyperlink r:id="rId10" w:history="1">
+      <w:hyperlink r:id="rId11" w:history="1">
         <w:r>
           <w:rPr>
             <w:rStyle w:val="Hyperlink"/>
@@ -913,7 +936,7 @@
           <w:numId w:val="7"/>
         </w:numPr>
       </w:pPr>
-      <w:hyperlink r:id="rId11" w:history="1">
+      <w:hyperlink r:id="rId12" w:history="1">
         <w:r>
           <w:rPr>
             <w:rStyle w:val="Hyperlink"/>
@@ -957,7 +980,7 @@
           <w:numId w:val="7"/>
         </w:numPr>
       </w:pPr>
-      <w:hyperlink r:id="rId12" w:history="1">
+      <w:hyperlink r:id="rId13" w:history="1">
         <w:r>
           <w:rPr>
             <w:rStyle w:val="Hyperlink"/>
@@ -989,7 +1012,7 @@
           <w:numId w:val="7"/>
         </w:numPr>
       </w:pPr>
-      <w:hyperlink r:id="rId13" w:history="1">
+      <w:hyperlink r:id="rId14" w:history="1">
         <w:r>
           <w:rPr>
             <w:rStyle w:val="Hyperlink"/>
@@ -1009,7 +1032,7 @@
       <w:r>
         <w:t xml:space="preserve">Example: </w:t>
       </w:r>
-      <w:hyperlink r:id="rId14" w:anchor="phoenix-c-java-api-documentation" w:history="1">
+      <w:hyperlink r:id="rId15" w:anchor="phoenix-c-java-api-documentation" w:history="1">
         <w:r>
           <w:rPr>
             <w:rStyle w:val="Hyperlink"/>
@@ -1031,7 +1054,7 @@
           <w:u w:val="none"/>
         </w:rPr>
       </w:pPr>
-      <w:hyperlink r:id="rId15" w:history="1">
+      <w:hyperlink r:id="rId16" w:history="1">
         <w:r>
           <w:rPr>
             <w:rStyle w:val="Hyperlink"/>
@@ -1060,7 +1083,7 @@
           <w:numId w:val="7"/>
         </w:numPr>
       </w:pPr>
-      <w:hyperlink r:id="rId16" w:history="1">
+      <w:hyperlink r:id="rId17" w:history="1">
         <w:r>
           <w:rPr>
             <w:rStyle w:val="Hyperlink"/>
@@ -1095,7 +1118,7 @@
       <w:r>
         <w:t xml:space="preserve">REV Hardware Client install - </w:t>
       </w:r>
-      <w:hyperlink r:id="rId17" w:history="1">
+      <w:hyperlink r:id="rId18" w:history="1">
         <w:r>
           <w:rPr>
             <w:rStyle w:val="Hyperlink"/>
@@ -1115,7 +1138,7 @@
       <w:r>
         <w:t xml:space="preserve">Connecting a SPARK Max - </w:t>
       </w:r>
-      <w:hyperlink r:id="rId18" w:history="1">
+      <w:hyperlink r:id="rId19" w:history="1">
         <w:r>
           <w:rPr>
             <w:rStyle w:val="Hyperlink"/>
@@ -1135,7 +1158,7 @@
       <w:r>
         <w:t xml:space="preserve">Updating a SPARK Max - </w:t>
       </w:r>
-      <w:hyperlink r:id="rId19" w:history="1">
+      <w:hyperlink r:id="rId20" w:history="1">
         <w:r>
           <w:rPr>
             <w:rStyle w:val="Hyperlink"/>
@@ -1160,7 +1183,7 @@
       <w:r>
         <w:t xml:space="preserve">Install instructions - </w:t>
       </w:r>
-      <w:hyperlink r:id="rId20" w:anchor="java-api-installation-instructions" w:history="1">
+      <w:hyperlink r:id="rId21" w:anchor="java-api-installation-instructions" w:history="1">
         <w:r>
           <w:rPr>
             <w:rStyle w:val="Hyperlink"/>
@@ -1194,7 +1217,7 @@
       <w:r>
         <w:t xml:space="preserve"> - </w:t>
       </w:r>
-      <w:hyperlink r:id="rId21" w:history="1">
+      <w:hyperlink r:id="rId22" w:history="1">
         <w:r>
           <w:rPr>
             <w:rStyle w:val="Hyperlink"/>
@@ -1214,7 +1237,7 @@
       <w:r>
         <w:t xml:space="preserve">REV Java code examples - </w:t>
       </w:r>
-      <w:hyperlink r:id="rId22" w:history="1">
+      <w:hyperlink r:id="rId23" w:history="1">
         <w:r>
           <w:rPr>
             <w:rStyle w:val="Hyperlink"/>
@@ -1309,7 +1332,7 @@
           <w:numId w:val="6"/>
         </w:numPr>
       </w:pPr>
-      <w:hyperlink r:id="rId23" w:history="1">
+      <w:hyperlink r:id="rId24" w:history="1">
         <w:r>
           <w:rPr>
             <w:rStyle w:val="Hyperlink"/>
@@ -1338,7 +1361,7 @@
           <w:numId w:val="6"/>
         </w:numPr>
       </w:pPr>
-      <w:hyperlink r:id="rId24" w:history="1">
+      <w:hyperlink r:id="rId25" w:history="1">
         <w:r>
           <w:rPr>
             <w:rStyle w:val="Hyperlink"/>
@@ -1367,7 +1390,7 @@
           <w:numId w:val="6"/>
         </w:numPr>
       </w:pPr>
-      <w:hyperlink r:id="rId25" w:history="1">
+      <w:hyperlink r:id="rId26" w:history="1">
         <w:r>
           <w:rPr>
             <w:rStyle w:val="Hyperlink"/>
@@ -1434,7 +1457,7 @@
         </w:rPr>
         <w:t xml:space="preserve">Design Pattern - </w:t>
       </w:r>
-      <w:hyperlink r:id="rId26" w:history="1">
+      <w:hyperlink r:id="rId27" w:history="1">
         <w:r>
           <w:rPr>
             <w:rStyle w:val="Hyperlink"/>
@@ -1464,7 +1487,7 @@
         </w:rPr>
         <w:t xml:space="preserve">Declarative - </w:t>
       </w:r>
-      <w:hyperlink r:id="rId27" w:history="1">
+      <w:hyperlink r:id="rId28" w:history="1">
         <w:r>
           <w:rPr>
             <w:rStyle w:val="Hyperlink"/>
@@ -1516,7 +1539,7 @@
         </w:rPr>
         <w:t xml:space="preserve">Imperative - </w:t>
       </w:r>
-      <w:hyperlink r:id="rId28" w:history="1">
+      <w:hyperlink r:id="rId29" w:history="1">
         <w:r>
           <w:rPr>
             <w:rStyle w:val="Hyperlink"/>
@@ -1558,7 +1581,7 @@
       <w:r>
         <w:t xml:space="preserve">Index - </w:t>
       </w:r>
-      <w:hyperlink r:id="rId29" w:history="1">
+      <w:hyperlink r:id="rId30" w:history="1">
         <w:r>
           <w:rPr>
             <w:rStyle w:val="Hyperlink"/>
@@ -1588,7 +1611,7 @@
         </w:rPr>
         <w:t xml:space="preserve">Command Groups - </w:t>
       </w:r>
-      <w:hyperlink r:id="rId30" w:history="1">
+      <w:hyperlink r:id="rId31" w:history="1">
         <w:r>
           <w:rPr>
             <w:rStyle w:val="Hyperlink"/>
@@ -1618,7 +1641,7 @@
         </w:rPr>
         <w:t xml:space="preserve">Command Scheduler - </w:t>
       </w:r>
-      <w:hyperlink r:id="rId31" w:history="1">
+      <w:hyperlink r:id="rId32" w:history="1">
         <w:r>
           <w:rPr>
             <w:rStyle w:val="Hyperlink"/>
@@ -1662,7 +1685,7 @@
           <w:numId w:val="2"/>
         </w:numPr>
       </w:pPr>
-      <w:hyperlink r:id="rId32" w:history="1">
+      <w:hyperlink r:id="rId33" w:history="1">
         <w:r>
           <w:rPr>
             <w:rStyle w:val="Hyperlink"/>
@@ -1682,7 +1705,7 @@
       <w:r>
         <w:t xml:space="preserve">Get GitHub access for the </w:t>
       </w:r>
-      <w:hyperlink r:id="rId33" w:history="1">
+      <w:hyperlink r:id="rId34" w:history="1">
         <w:r>
           <w:rPr>
             <w:rStyle w:val="Hyperlink"/>
@@ -1730,7 +1753,7 @@
       <w:r>
         <w:t xml:space="preserve">Windows - </w:t>
       </w:r>
-      <w:hyperlink r:id="rId34" w:history="1">
+      <w:hyperlink r:id="rId35" w:history="1">
         <w:r>
           <w:rPr>
             <w:rStyle w:val="Hyperlink"/>
@@ -1750,7 +1773,7 @@
       <w:r>
         <w:t xml:space="preserve">Mac - </w:t>
       </w:r>
-      <w:hyperlink r:id="rId35" w:history="1">
+      <w:hyperlink r:id="rId36" w:history="1">
         <w:r>
           <w:rPr>
             <w:rStyle w:val="Hyperlink"/>
@@ -1779,7 +1802,7 @@
           <w:numId w:val="2"/>
         </w:numPr>
       </w:pPr>
-      <w:hyperlink r:id="rId36" w:history="1">
+      <w:hyperlink r:id="rId37" w:history="1">
         <w:r>
           <w:rPr>
             <w:rStyle w:val="Hyperlink"/>
@@ -1891,7 +1914,7 @@
       <w:r>
         <w:t xml:space="preserve">git clone </w:t>
       </w:r>
-      <w:hyperlink r:id="rId37" w:history="1">
+      <w:hyperlink r:id="rId38" w:history="1">
         <w:r>
           <w:rPr>
             <w:rStyle w:val="Hyperlink"/>
@@ -1923,7 +1946,7 @@
       <w:r>
         <w:t xml:space="preserve">Git book - </w:t>
       </w:r>
-      <w:hyperlink r:id="rId38" w:history="1">
+      <w:hyperlink r:id="rId39" w:history="1">
         <w:r>
           <w:rPr>
             <w:rStyle w:val="Hyperlink"/>
@@ -1943,7 +1966,7 @@
       <w:r>
         <w:t xml:space="preserve">Videos - </w:t>
       </w:r>
-      <w:hyperlink r:id="rId39" w:history="1">
+      <w:hyperlink r:id="rId40" w:history="1">
         <w:r>
           <w:rPr>
             <w:rStyle w:val="Hyperlink"/>
@@ -2046,7 +2069,7 @@
                     </pic:cNvPicPr>
                   </pic:nvPicPr>
                   <pic:blipFill>
-                    <a:blip r:embed="rId40">
+                    <a:blip r:embed="rId41">
                       <a:extLst>
                         <a:ext uri="{28A0092B-C50C-407E-A947-70E740481C1C}">
                           <a14:useLocalDpi xmlns:a14="http://schemas.microsoft.com/office/drawing/2010/main" val="0"/>
@@ -2111,7 +2134,7 @@
                     <pic:cNvPicPr/>
                   </pic:nvPicPr>
                   <pic:blipFill>
-                    <a:blip r:embed="rId41"/>
+                    <a:blip r:embed="rId42"/>
                     <a:stretch>
                       <a:fillRect/>
                     </a:stretch>
@@ -2155,7 +2178,7 @@
                     </pic:cNvPicPr>
                   </pic:nvPicPr>
                   <pic:blipFill>
-                    <a:blip r:embed="rId42">
+                    <a:blip r:embed="rId43">
                       <a:extLst>
                         <a:ext uri="{28A0092B-C50C-407E-A947-70E740481C1C}">
                           <a14:useLocalDpi xmlns:a14="http://schemas.microsoft.com/office/drawing/2010/main" val="0"/>
@@ -2241,7 +2264,7 @@
                     <pic:cNvPicPr/>
                   </pic:nvPicPr>
                   <pic:blipFill>
-                    <a:blip r:embed="rId43"/>
+                    <a:blip r:embed="rId44"/>
                     <a:stretch>
                       <a:fillRect/>
                     </a:stretch>
@@ -2303,7 +2326,7 @@
                     <pic:cNvPicPr/>
                   </pic:nvPicPr>
                   <pic:blipFill>
-                    <a:blip r:embed="rId44"/>
+                    <a:blip r:embed="rId45"/>
                     <a:stretch>
                       <a:fillRect/>
                     </a:stretch>
@@ -2371,7 +2394,7 @@
                     </pic:cNvPicPr>
                   </pic:nvPicPr>
                   <pic:blipFill>
-                    <a:blip r:embed="rId45">
+                    <a:blip r:embed="rId46">
                       <a:extLst>
                         <a:ext uri="{28A0092B-C50C-407E-A947-70E740481C1C}">
                           <a14:useLocalDpi xmlns:a14="http://schemas.microsoft.com/office/drawing/2010/main" val="0"/>
@@ -2426,7 +2449,7 @@
       <w:r>
         <w:t xml:space="preserve">Navigate to: </w:t>
       </w:r>
-      <w:hyperlink r:id="rId46" w:history="1">
+      <w:hyperlink r:id="rId47" w:history="1">
         <w:r>
           <w:rPr>
             <w:rStyle w:val="Hyperlink"/>
@@ -2470,7 +2493,7 @@
                     </pic:cNvPicPr>
                   </pic:nvPicPr>
                   <pic:blipFill>
-                    <a:blip r:embed="rId47" cstate="print">
+                    <a:blip r:embed="rId48" cstate="print">
                       <a:extLst>
                         <a:ext uri="{28A0092B-C50C-407E-A947-70E740481C1C}">
                           <a14:useLocalDpi xmlns:a14="http://schemas.microsoft.com/office/drawing/2010/main" val="0"/>
@@ -2538,7 +2561,7 @@
                     </pic:cNvPicPr>
                   </pic:nvPicPr>
                   <pic:blipFill>
-                    <a:blip r:embed="rId48" cstate="print">
+                    <a:blip r:embed="rId49" cstate="print">
                       <a:extLst>
                         <a:ext uri="{28A0092B-C50C-407E-A947-70E740481C1C}">
                           <a14:useLocalDpi xmlns:a14="http://schemas.microsoft.com/office/drawing/2010/main" val="0"/>
@@ -2603,7 +2626,7 @@
       <w:r>
         <w:t xml:space="preserve">For more info see: </w:t>
       </w:r>
-      <w:hyperlink r:id="rId49" w:history="1">
+      <w:hyperlink r:id="rId50" w:history="1">
         <w:r>
           <w:rPr>
             <w:rStyle w:val="Hyperlink"/>
@@ -2668,7 +2691,7 @@
       <w:r>
         <w:t xml:space="preserve">Reviewers can find all pull requests at: </w:t>
       </w:r>
-      <w:hyperlink r:id="rId50" w:history="1">
+      <w:hyperlink r:id="rId51" w:history="1">
         <w:r>
           <w:rPr>
             <w:rStyle w:val="Hyperlink"/>
@@ -2713,7 +2736,7 @@
                     </pic:cNvPicPr>
                   </pic:nvPicPr>
                   <pic:blipFill>
-                    <a:blip r:embed="rId51" cstate="print">
+                    <a:blip r:embed="rId52" cstate="print">
                       <a:extLst>
                         <a:ext uri="{28A0092B-C50C-407E-A947-70E740481C1C}">
                           <a14:useLocalDpi xmlns:a14="http://schemas.microsoft.com/office/drawing/2010/main" val="0"/>
@@ -2819,7 +2842,7 @@
                     </pic:cNvPicPr>
                   </pic:nvPicPr>
                   <pic:blipFill>
-                    <a:blip r:embed="rId52">
+                    <a:blip r:embed="rId53">
                       <a:extLst>
                         <a:ext uri="{28A0092B-C50C-407E-A947-70E740481C1C}">
                           <a14:useLocalDpi xmlns:a14="http://schemas.microsoft.com/office/drawing/2010/main" val="0"/>

</xml_diff>

<commit_message>
update getting started guide with Gyro / NavX content (#19)
</commit_message>
<xml_diff>
--- a/docs/RapidReact2022_Code_GettingStarted.docx
+++ b/docs/RapidReact2022_Code_GettingStarted.docx
@@ -941,7 +941,7 @@
           <w:rPr>
             <w:rStyle w:val="Hyperlink"/>
           </w:rPr>
-          <w:t>3rd Party Libraries — FIRST Robotics Competition documentation (wpilib.org)</w:t>
+          <w:t>https://docs.wpilib.org/en/stable/docs/software/vscode-overview/3rd-party-libraries.html</w:t>
         </w:r>
       </w:hyperlink>
     </w:p>
@@ -1233,6 +1233,11 @@
           <w:ilvl w:val="1"/>
           <w:numId w:val="7"/>
         </w:numPr>
+        <w:rPr>
+          <w:rStyle w:val="Hyperlink"/>
+          <w:color w:val="auto"/>
+          <w:u w:val="none"/>
+        </w:rPr>
       </w:pPr>
       <w:r>
         <w:t xml:space="preserve">REV Java code examples - </w:t>
@@ -1247,7 +1252,175 @@
       </w:hyperlink>
     </w:p>
     <w:p>
-      <w:r>
+      <w:pPr>
+        <w:pStyle w:val="ListParagraph"/>
+        <w:numPr>
+          <w:ilvl w:val="0"/>
+          <w:numId w:val="7"/>
+        </w:numPr>
+      </w:pPr>
+      <w:r>
+        <w:t xml:space="preserve">Gyros / </w:t>
+      </w:r>
+      <w:proofErr w:type="spellStart"/>
+      <w:r>
+        <w:t>NavX</w:t>
+      </w:r>
+      <w:proofErr w:type="spellEnd"/>
+      <w:r>
+        <w:t xml:space="preserve"> MXP</w:t>
+      </w:r>
+    </w:p>
+    <w:p>
+      <w:pPr>
+        <w:pStyle w:val="ListParagraph"/>
+        <w:numPr>
+          <w:ilvl w:val="1"/>
+          <w:numId w:val="7"/>
+        </w:numPr>
+      </w:pPr>
+      <w:r>
+        <w:t xml:space="preserve">Gyros - </w:t>
+      </w:r>
+      <w:hyperlink r:id="rId24" w:history="1">
+        <w:r>
+          <w:rPr>
+            <w:rStyle w:val="Hyperlink"/>
+          </w:rPr>
+          <w:t>Gyroscopes - Hardware — FIRST Robotics Competition documentation (wpilib.org)</w:t>
+        </w:r>
+      </w:hyperlink>
+    </w:p>
+    <w:p>
+      <w:pPr>
+        <w:pStyle w:val="ListParagraph"/>
+        <w:numPr>
+          <w:ilvl w:val="1"/>
+          <w:numId w:val="7"/>
+        </w:numPr>
+      </w:pPr>
+      <w:proofErr w:type="spellStart"/>
+      <w:r>
+        <w:t>NavX</w:t>
+      </w:r>
+      <w:proofErr w:type="spellEnd"/>
+      <w:r>
+        <w:t xml:space="preserve"> page - </w:t>
+      </w:r>
+      <w:hyperlink r:id="rId25" w:history="1">
+        <w:r>
+          <w:rPr>
+            <w:rStyle w:val="Hyperlink"/>
+          </w:rPr>
+          <w:t xml:space="preserve">Kauai Labs </w:t>
+        </w:r>
+        <w:proofErr w:type="spellStart"/>
+        <w:r>
+          <w:rPr>
+            <w:rStyle w:val="Hyperlink"/>
+          </w:rPr>
+          <w:t>navX</w:t>
+        </w:r>
+        <w:proofErr w:type="spellEnd"/>
+        <w:r>
+          <w:rPr>
+            <w:rStyle w:val="Hyperlink"/>
+          </w:rPr>
+          <w:t>-MXP - 9-axis IMU for FIRST Robotics</w:t>
+        </w:r>
+      </w:hyperlink>
+    </w:p>
+    <w:p>
+      <w:pPr>
+        <w:pStyle w:val="ListParagraph"/>
+        <w:numPr>
+          <w:ilvl w:val="1"/>
+          <w:numId w:val="7"/>
+        </w:numPr>
+      </w:pPr>
+      <w:r>
+        <w:t xml:space="preserve">Field oriented drive - </w:t>
+      </w:r>
+      <w:hyperlink r:id="rId26" w:history="1">
+        <w:r>
+          <w:rPr>
+            <w:rStyle w:val="Hyperlink"/>
+          </w:rPr>
+          <w:t xml:space="preserve">Field-Oriented Drive (FRC) | </w:t>
+        </w:r>
+        <w:proofErr w:type="spellStart"/>
+        <w:r>
+          <w:rPr>
+            <w:rStyle w:val="Hyperlink"/>
+          </w:rPr>
+          <w:t>navX</w:t>
+        </w:r>
+        <w:proofErr w:type="spellEnd"/>
+        <w:r>
+          <w:rPr>
+            <w:rStyle w:val="Hyperlink"/>
+          </w:rPr>
+          <w:t>-MXP (kauailabs.com)</w:t>
+        </w:r>
+      </w:hyperlink>
+    </w:p>
+    <w:p>
+      <w:pPr>
+        <w:pStyle w:val="ListParagraph"/>
+        <w:numPr>
+          <w:ilvl w:val="1"/>
+          <w:numId w:val="7"/>
+        </w:numPr>
+      </w:pPr>
+      <w:r>
+        <w:t xml:space="preserve">Examples - </w:t>
+      </w:r>
+      <w:hyperlink r:id="rId27" w:history="1">
+        <w:r>
+          <w:rPr>
+            <w:rStyle w:val="Hyperlink"/>
+          </w:rPr>
+          <w:t xml:space="preserve">Examples | </w:t>
+        </w:r>
+        <w:proofErr w:type="spellStart"/>
+        <w:r>
+          <w:rPr>
+            <w:rStyle w:val="Hyperlink"/>
+          </w:rPr>
+          <w:t>navX</w:t>
+        </w:r>
+        <w:proofErr w:type="spellEnd"/>
+        <w:r>
+          <w:rPr>
+            <w:rStyle w:val="Hyperlink"/>
+          </w:rPr>
+          <w:t>-MXP (kauailabs.com)</w:t>
+        </w:r>
+      </w:hyperlink>
+    </w:p>
+    <w:p>
+      <w:pPr>
+        <w:pStyle w:val="ListParagraph"/>
+        <w:numPr>
+          <w:ilvl w:val="1"/>
+          <w:numId w:val="7"/>
+        </w:numPr>
+      </w:pPr>
+      <w:r>
+        <w:t xml:space="preserve">User Guide - </w:t>
+      </w:r>
+      <w:hyperlink r:id="rId28" w:history="1">
+        <w:r>
+          <w:rPr>
+            <w:rStyle w:val="Hyperlink"/>
+          </w:rPr>
+          <w:t>navX2-MXP Robotics Navigation Sensor User Guide (kauailabs.com)</w:t>
+        </w:r>
+      </w:hyperlink>
+    </w:p>
+    <w:p>
+      <w:r>
+        <w:lastRenderedPageBreak/>
         <w:t xml:space="preserve">NOTE: </w:t>
       </w:r>
       <w:r>
@@ -1275,11 +1448,7 @@
         <w:t>The 2022 Blanchet Rapid React robot is expected to generally follow the command-based programming paradigm created by FRC contributors over the past few years.</w:t>
       </w:r>
       <w:r>
-        <w:t xml:space="preserve">  The command-based program flow will be used for competitions, robot practice and integration testing.  It may or may not be used at </w:t>
-      </w:r>
-      <w:r>
-        <w:lastRenderedPageBreak/>
-        <w:t>component level testing.</w:t>
+        <w:t xml:space="preserve">  The command-based program flow will be used for competitions, robot practice and integration testing.  It may or may not be used at component level testing.</w:t>
       </w:r>
       <w:r>
         <w:t xml:space="preserve">  Any developer on the 2022 Blanchet Rapid React team effort is required to learn aspects of this programming model.  Some aspects are not required but are recommended learning.</w:t>
@@ -1332,7 +1501,7 @@
           <w:numId w:val="6"/>
         </w:numPr>
       </w:pPr>
-      <w:hyperlink r:id="rId24" w:history="1">
+      <w:hyperlink r:id="rId29" w:history="1">
         <w:r>
           <w:rPr>
             <w:rStyle w:val="Hyperlink"/>
@@ -1361,7 +1530,7 @@
           <w:numId w:val="6"/>
         </w:numPr>
       </w:pPr>
-      <w:hyperlink r:id="rId25" w:history="1">
+      <w:hyperlink r:id="rId30" w:history="1">
         <w:r>
           <w:rPr>
             <w:rStyle w:val="Hyperlink"/>
@@ -1390,7 +1559,7 @@
           <w:numId w:val="6"/>
         </w:numPr>
       </w:pPr>
-      <w:hyperlink r:id="rId26" w:history="1">
+      <w:hyperlink r:id="rId31" w:history="1">
         <w:r>
           <w:rPr>
             <w:rStyle w:val="Hyperlink"/>
@@ -1457,7 +1626,7 @@
         </w:rPr>
         <w:t xml:space="preserve">Design Pattern - </w:t>
       </w:r>
-      <w:hyperlink r:id="rId27" w:history="1">
+      <w:hyperlink r:id="rId32" w:history="1">
         <w:r>
           <w:rPr>
             <w:rStyle w:val="Hyperlink"/>
@@ -1487,7 +1656,7 @@
         </w:rPr>
         <w:t xml:space="preserve">Declarative - </w:t>
       </w:r>
-      <w:hyperlink r:id="rId28" w:history="1">
+      <w:hyperlink r:id="rId33" w:history="1">
         <w:r>
           <w:rPr>
             <w:rStyle w:val="Hyperlink"/>
@@ -1539,7 +1708,7 @@
         </w:rPr>
         <w:t xml:space="preserve">Imperative - </w:t>
       </w:r>
-      <w:hyperlink r:id="rId29" w:history="1">
+      <w:hyperlink r:id="rId34" w:history="1">
         <w:r>
           <w:rPr>
             <w:rStyle w:val="Hyperlink"/>
@@ -1581,7 +1750,7 @@
       <w:r>
         <w:t xml:space="preserve">Index - </w:t>
       </w:r>
-      <w:hyperlink r:id="rId30" w:history="1">
+      <w:hyperlink r:id="rId35" w:history="1">
         <w:r>
           <w:rPr>
             <w:rStyle w:val="Hyperlink"/>
@@ -1611,7 +1780,7 @@
         </w:rPr>
         <w:t xml:space="preserve">Command Groups - </w:t>
       </w:r>
-      <w:hyperlink r:id="rId31" w:history="1">
+      <w:hyperlink r:id="rId36" w:history="1">
         <w:r>
           <w:rPr>
             <w:rStyle w:val="Hyperlink"/>
@@ -1641,7 +1810,7 @@
         </w:rPr>
         <w:t xml:space="preserve">Command Scheduler - </w:t>
       </w:r>
-      <w:hyperlink r:id="rId32" w:history="1">
+      <w:hyperlink r:id="rId37" w:history="1">
         <w:r>
           <w:rPr>
             <w:rStyle w:val="Hyperlink"/>
@@ -1656,6 +1825,7 @@
       </w:pPr>
       <w:bookmarkStart w:id="5" w:name="_Toc93157945"/>
       <w:r>
+        <w:lastRenderedPageBreak/>
         <w:t>Source Code Access</w:t>
       </w:r>
       <w:bookmarkEnd w:id="5"/>
@@ -1685,7 +1855,7 @@
           <w:numId w:val="2"/>
         </w:numPr>
       </w:pPr>
-      <w:hyperlink r:id="rId33" w:history="1">
+      <w:hyperlink r:id="rId38" w:history="1">
         <w:r>
           <w:rPr>
             <w:rStyle w:val="Hyperlink"/>
@@ -1705,7 +1875,7 @@
       <w:r>
         <w:t xml:space="preserve">Get GitHub access for the </w:t>
       </w:r>
-      <w:hyperlink r:id="rId34" w:history="1">
+      <w:hyperlink r:id="rId39" w:history="1">
         <w:r>
           <w:rPr>
             <w:rStyle w:val="Hyperlink"/>
@@ -1726,7 +1896,6 @@
         </w:numPr>
       </w:pPr>
       <w:r>
-        <w:lastRenderedPageBreak/>
         <w:t>Contact Kyle or Mike McAdams and tell them your GitHub logon (likely your Blanchet email)</w:t>
       </w:r>
     </w:p>
@@ -1753,7 +1922,7 @@
       <w:r>
         <w:t xml:space="preserve">Windows - </w:t>
       </w:r>
-      <w:hyperlink r:id="rId35" w:history="1">
+      <w:hyperlink r:id="rId40" w:history="1">
         <w:r>
           <w:rPr>
             <w:rStyle w:val="Hyperlink"/>
@@ -1773,7 +1942,7 @@
       <w:r>
         <w:t xml:space="preserve">Mac - </w:t>
       </w:r>
-      <w:hyperlink r:id="rId36" w:history="1">
+      <w:hyperlink r:id="rId41" w:history="1">
         <w:r>
           <w:rPr>
             <w:rStyle w:val="Hyperlink"/>
@@ -1802,7 +1971,7 @@
           <w:numId w:val="2"/>
         </w:numPr>
       </w:pPr>
-      <w:hyperlink r:id="rId37" w:history="1">
+      <w:hyperlink r:id="rId42" w:history="1">
         <w:r>
           <w:rPr>
             <w:rStyle w:val="Hyperlink"/>
@@ -1914,7 +2083,7 @@
       <w:r>
         <w:t xml:space="preserve">git clone </w:t>
       </w:r>
-      <w:hyperlink r:id="rId38" w:history="1">
+      <w:hyperlink r:id="rId43" w:history="1">
         <w:r>
           <w:rPr>
             <w:rStyle w:val="Hyperlink"/>
@@ -1946,7 +2115,7 @@
       <w:r>
         <w:t xml:space="preserve">Git book - </w:t>
       </w:r>
-      <w:hyperlink r:id="rId39" w:history="1">
+      <w:hyperlink r:id="rId44" w:history="1">
         <w:r>
           <w:rPr>
             <w:rStyle w:val="Hyperlink"/>
@@ -1966,7 +2135,7 @@
       <w:r>
         <w:t xml:space="preserve">Videos - </w:t>
       </w:r>
-      <w:hyperlink r:id="rId40" w:history="1">
+      <w:hyperlink r:id="rId45" w:history="1">
         <w:r>
           <w:rPr>
             <w:rStyle w:val="Hyperlink"/>
@@ -2069,7 +2238,7 @@
                     </pic:cNvPicPr>
                   </pic:nvPicPr>
                   <pic:blipFill>
-                    <a:blip r:embed="rId41">
+                    <a:blip r:embed="rId46">
                       <a:extLst>
                         <a:ext uri="{28A0092B-C50C-407E-A947-70E740481C1C}">
                           <a14:useLocalDpi xmlns:a14="http://schemas.microsoft.com/office/drawing/2010/main" val="0"/>
@@ -2134,7 +2303,7 @@
                     <pic:cNvPicPr/>
                   </pic:nvPicPr>
                   <pic:blipFill>
-                    <a:blip r:embed="rId42"/>
+                    <a:blip r:embed="rId47"/>
                     <a:stretch>
                       <a:fillRect/>
                     </a:stretch>
@@ -2178,7 +2347,7 @@
                     </pic:cNvPicPr>
                   </pic:nvPicPr>
                   <pic:blipFill>
-                    <a:blip r:embed="rId43">
+                    <a:blip r:embed="rId48">
                       <a:extLst>
                         <a:ext uri="{28A0092B-C50C-407E-A947-70E740481C1C}">
                           <a14:useLocalDpi xmlns:a14="http://schemas.microsoft.com/office/drawing/2010/main" val="0"/>
@@ -2264,7 +2433,7 @@
                     <pic:cNvPicPr/>
                   </pic:nvPicPr>
                   <pic:blipFill>
-                    <a:blip r:embed="rId44"/>
+                    <a:blip r:embed="rId49"/>
                     <a:stretch>
                       <a:fillRect/>
                     </a:stretch>
@@ -2326,7 +2495,7 @@
                     <pic:cNvPicPr/>
                   </pic:nvPicPr>
                   <pic:blipFill>
-                    <a:blip r:embed="rId45"/>
+                    <a:blip r:embed="rId50"/>
                     <a:stretch>
                       <a:fillRect/>
                     </a:stretch>
@@ -2394,7 +2563,7 @@
                     </pic:cNvPicPr>
                   </pic:nvPicPr>
                   <pic:blipFill>
-                    <a:blip r:embed="rId46">
+                    <a:blip r:embed="rId51">
                       <a:extLst>
                         <a:ext uri="{28A0092B-C50C-407E-A947-70E740481C1C}">
                           <a14:useLocalDpi xmlns:a14="http://schemas.microsoft.com/office/drawing/2010/main" val="0"/>
@@ -2449,7 +2618,7 @@
       <w:r>
         <w:t xml:space="preserve">Navigate to: </w:t>
       </w:r>
-      <w:hyperlink r:id="rId47" w:history="1">
+      <w:hyperlink r:id="rId52" w:history="1">
         <w:r>
           <w:rPr>
             <w:rStyle w:val="Hyperlink"/>
@@ -2493,7 +2662,7 @@
                     </pic:cNvPicPr>
                   </pic:nvPicPr>
                   <pic:blipFill>
-                    <a:blip r:embed="rId48" cstate="print">
+                    <a:blip r:embed="rId53" cstate="print">
                       <a:extLst>
                         <a:ext uri="{28A0092B-C50C-407E-A947-70E740481C1C}">
                           <a14:useLocalDpi xmlns:a14="http://schemas.microsoft.com/office/drawing/2010/main" val="0"/>
@@ -2561,7 +2730,7 @@
                     </pic:cNvPicPr>
                   </pic:nvPicPr>
                   <pic:blipFill>
-                    <a:blip r:embed="rId49" cstate="print">
+                    <a:blip r:embed="rId54" cstate="print">
                       <a:extLst>
                         <a:ext uri="{28A0092B-C50C-407E-A947-70E740481C1C}">
                           <a14:useLocalDpi xmlns:a14="http://schemas.microsoft.com/office/drawing/2010/main" val="0"/>
@@ -2626,7 +2795,7 @@
       <w:r>
         <w:t xml:space="preserve">For more info see: </w:t>
       </w:r>
-      <w:hyperlink r:id="rId50" w:history="1">
+      <w:hyperlink r:id="rId55" w:history="1">
         <w:r>
           <w:rPr>
             <w:rStyle w:val="Hyperlink"/>
@@ -2691,7 +2860,7 @@
       <w:r>
         <w:t xml:space="preserve">Reviewers can find all pull requests at: </w:t>
       </w:r>
-      <w:hyperlink r:id="rId51" w:history="1">
+      <w:hyperlink r:id="rId56" w:history="1">
         <w:r>
           <w:rPr>
             <w:rStyle w:val="Hyperlink"/>
@@ -2736,7 +2905,7 @@
                     </pic:cNvPicPr>
                   </pic:nvPicPr>
                   <pic:blipFill>
-                    <a:blip r:embed="rId52" cstate="print">
+                    <a:blip r:embed="rId57" cstate="print">
                       <a:extLst>
                         <a:ext uri="{28A0092B-C50C-407E-A947-70E740481C1C}">
                           <a14:useLocalDpi xmlns:a14="http://schemas.microsoft.com/office/drawing/2010/main" val="0"/>
@@ -2842,7 +3011,7 @@
                     </pic:cNvPicPr>
                   </pic:nvPicPr>
                   <pic:blipFill>
-                    <a:blip r:embed="rId53">
+                    <a:blip r:embed="rId58">
                       <a:extLst>
                         <a:ext uri="{28A0092B-C50C-407E-A947-70E740481C1C}">
                           <a14:useLocalDpi xmlns:a14="http://schemas.microsoft.com/office/drawing/2010/main" val="0"/>

</xml_diff>

<commit_message>
updates to document (#20)
</commit_message>
<xml_diff>
--- a/docs/RapidReact2022_Code_GettingStarted.docx
+++ b/docs/RapidReact2022_Code_GettingStarted.docx
@@ -1287,7 +1287,7 @@
           <w:rPr>
             <w:rStyle w:val="Hyperlink"/>
           </w:rPr>
-          <w:t>Gyroscopes - Hardware — FIRST Robotics Competition documentation (wpilib.org)</w:t>
+          <w:t>https://docs.wpilib.org/en/stable/docs/hardware/sensors/gyros-hardware.html</w:t>
         </w:r>
       </w:hyperlink>
     </w:p>
@@ -1312,21 +1312,7 @@
           <w:rPr>
             <w:rStyle w:val="Hyperlink"/>
           </w:rPr>
-          <w:t xml:space="preserve">Kauai Labs </w:t>
-        </w:r>
-        <w:proofErr w:type="spellStart"/>
-        <w:r>
-          <w:rPr>
-            <w:rStyle w:val="Hyperlink"/>
-          </w:rPr>
-          <w:t>navX</w:t>
-        </w:r>
-        <w:proofErr w:type="spellEnd"/>
-        <w:r>
-          <w:rPr>
-            <w:rStyle w:val="Hyperlink"/>
-          </w:rPr>
-          <w:t>-MXP - 9-axis IMU for FIRST Robotics</w:t>
+          <w:t>https://pdocs.kauailabs.com/navx-mxp/</w:t>
         </w:r>
       </w:hyperlink>
     </w:p>
@@ -1346,21 +1332,7 @@
           <w:rPr>
             <w:rStyle w:val="Hyperlink"/>
           </w:rPr>
-          <w:t xml:space="preserve">Field-Oriented Drive (FRC) | </w:t>
-        </w:r>
-        <w:proofErr w:type="spellStart"/>
-        <w:r>
-          <w:rPr>
-            <w:rStyle w:val="Hyperlink"/>
-          </w:rPr>
-          <w:t>navX</w:t>
-        </w:r>
-        <w:proofErr w:type="spellEnd"/>
-        <w:r>
-          <w:rPr>
-            <w:rStyle w:val="Hyperlink"/>
-          </w:rPr>
-          <w:t>-MXP (kauailabs.com)</w:t>
+          <w:t>https://pdocs.kauailabs.com/navx-mxp/examples/field-oriented-drive/</w:t>
         </w:r>
       </w:hyperlink>
     </w:p>
@@ -1380,21 +1352,7 @@
           <w:rPr>
             <w:rStyle w:val="Hyperlink"/>
           </w:rPr>
-          <w:t xml:space="preserve">Examples | </w:t>
-        </w:r>
-        <w:proofErr w:type="spellStart"/>
-        <w:r>
-          <w:rPr>
-            <w:rStyle w:val="Hyperlink"/>
-          </w:rPr>
-          <w:t>navX</w:t>
-        </w:r>
-        <w:proofErr w:type="spellEnd"/>
-        <w:r>
-          <w:rPr>
-            <w:rStyle w:val="Hyperlink"/>
-          </w:rPr>
-          <w:t>-MXP (kauailabs.com)</w:t>
+          <w:t>https://pdocs.kauailabs.com/navx-mxp/examples/</w:t>
         </w:r>
       </w:hyperlink>
     </w:p>
@@ -1414,7 +1372,7 @@
           <w:rPr>
             <w:rStyle w:val="Hyperlink"/>
           </w:rPr>
-          <w:t>navX2-MXP Robotics Navigation Sensor User Guide (kauailabs.com)</w:t>
+          <w:t>https://pdocs.kauailabs.com/navx-mxp/wp-content/uploads/2020/09/navx2-mxp_robotics_navigation_sensor_user_guide-8.pdf</w:t>
         </w:r>
       </w:hyperlink>
     </w:p>
@@ -3064,6 +3022,86 @@
         </w:numPr>
       </w:pPr>
       <w:r>
+        <w:t>Next delete your branch</w:t>
+      </w:r>
+      <w:r>
+        <w:t xml:space="preserve"> (not </w:t>
+      </w:r>
+      <w:r>
+        <w:t xml:space="preserve">absolutely </w:t>
+      </w:r>
+      <w:r>
+        <w:t>required – but generally folks should not try to merge from the same branch to main more than once)</w:t>
+      </w:r>
+    </w:p>
+    <w:p>
+      <w:pPr>
+        <w:jc w:val="center"/>
+      </w:pPr>
+      <w:r>
+        <w:rPr>
+          <w:noProof/>
+        </w:rPr>
+        <w:lastRenderedPageBreak/>
+        <w:drawing>
+          <wp:inline distT="0" distB="0" distL="0" distR="0" wp14:anchorId="1EA46371" wp14:editId="77E0E8D0">
+            <wp:extent cx="4926842" cy="3879183"/>
+            <wp:effectExtent l="0" t="0" r="7620" b="7620"/>
+            <wp:docPr id="10" name="Picture 10"/>
+            <wp:cNvGraphicFramePr>
+              <a:graphicFrameLocks xmlns:a="http://schemas.openxmlformats.org/drawingml/2006/main" noChangeAspect="1"/>
+            </wp:cNvGraphicFramePr>
+            <a:graphic xmlns:a="http://schemas.openxmlformats.org/drawingml/2006/main">
+              <a:graphicData uri="http://schemas.openxmlformats.org/drawingml/2006/picture">
+                <pic:pic xmlns:pic="http://schemas.openxmlformats.org/drawingml/2006/picture">
+                  <pic:nvPicPr>
+                    <pic:cNvPr id="0" name="Picture 1"/>
+                    <pic:cNvPicPr>
+                      <a:picLocks noChangeAspect="1" noChangeArrowheads="1"/>
+                    </pic:cNvPicPr>
+                  </pic:nvPicPr>
+                  <pic:blipFill>
+                    <a:blip r:embed="rId59">
+                      <a:extLst>
+                        <a:ext uri="{28A0092B-C50C-407E-A947-70E740481C1C}">
+                          <a14:useLocalDpi xmlns:a14="http://schemas.microsoft.com/office/drawing/2010/main" val="0"/>
+                        </a:ext>
+                      </a:extLst>
+                    </a:blip>
+                    <a:srcRect/>
+                    <a:stretch>
+                      <a:fillRect/>
+                    </a:stretch>
+                  </pic:blipFill>
+                  <pic:spPr bwMode="auto">
+                    <a:xfrm>
+                      <a:off x="0" y="0"/>
+                      <a:ext cx="4933984" cy="3884806"/>
+                    </a:xfrm>
+                    <a:prstGeom prst="rect">
+                      <a:avLst/>
+                    </a:prstGeom>
+                    <a:noFill/>
+                    <a:ln>
+                      <a:noFill/>
+                    </a:ln>
+                  </pic:spPr>
+                </pic:pic>
+              </a:graphicData>
+            </a:graphic>
+          </wp:inline>
+        </w:drawing>
+      </w:r>
+    </w:p>
+    <w:p>
+      <w:pPr>
+        <w:pStyle w:val="ListParagraph"/>
+        <w:numPr>
+          <w:ilvl w:val="0"/>
+          <w:numId w:val="8"/>
+        </w:numPr>
+      </w:pPr>
+      <w:r>
         <w:t>You are done – now get to work on the next thing you have to do!!!</w:t>
       </w:r>
     </w:p>
@@ -3073,7 +3111,6 @@
       </w:pPr>
       <w:bookmarkStart w:id="8" w:name="_Toc93157947"/>
       <w:r>
-        <w:lastRenderedPageBreak/>
         <w:t>Terminology / Glossary</w:t>
       </w:r>
       <w:bookmarkEnd w:id="8"/>

</xml_diff>

<commit_message>
changes to cleanup orientation, inputs, commands and command builders (#29)
* fix stuff

* updates to add drive train and onboard input content

* assemble the builders and a cleaner way to pass along all of the IO - input & subsystems

* small test fix

* test updates

* fixes to make sure subsystems are registered correctly
</commit_message>
<xml_diff>
--- a/docs/RapidReact2022_Code_GettingStarted.docx
+++ b/docs/RapidReact2022_Code_GettingStarted.docx
@@ -850,13 +850,8 @@
           <w:numId w:val="7"/>
         </w:numPr>
       </w:pPr>
-      <w:proofErr w:type="spellStart"/>
-      <w:r>
-        <w:t>WPILib</w:t>
-      </w:r>
-      <w:proofErr w:type="spellEnd"/>
-      <w:r>
-        <w:t xml:space="preserve"> / VS Code – this one takes a while</w:t>
+      <w:r>
+        <w:t>WPILib / VS Code – this one takes a while</w:t>
       </w:r>
     </w:p>
     <w:p>
@@ -1204,18 +1199,10 @@
         <w:t>REV Java</w:t>
       </w:r>
       <w:r>
-        <w:t xml:space="preserve"> API - </w:t>
-      </w:r>
-      <w:proofErr w:type="spellStart"/>
-      <w:r>
-        <w:t>java</w:t>
-      </w:r>
-      <w:r>
-        <w:t>doc</w:t>
-      </w:r>
-      <w:proofErr w:type="spellEnd"/>
-      <w:r>
-        <w:t xml:space="preserve"> - </w:t>
+        <w:t xml:space="preserve"> API - java</w:t>
+      </w:r>
+      <w:r>
+        <w:t xml:space="preserve">doc - </w:t>
       </w:r>
       <w:hyperlink r:id="rId22" w:history="1">
         <w:r>
@@ -1260,15 +1247,10 @@
         </w:numPr>
       </w:pPr>
       <w:r>
-        <w:t xml:space="preserve">Gyros / </w:t>
-      </w:r>
-      <w:proofErr w:type="spellStart"/>
-      <w:r>
-        <w:t>NavX</w:t>
-      </w:r>
-      <w:proofErr w:type="spellEnd"/>
-      <w:r>
-        <w:t xml:space="preserve"> MXP</w:t>
+        <w:t xml:space="preserve">Navigation Sensor / </w:t>
+      </w:r>
+      <w:r>
+        <w:t>Gyros / NavX MXP</w:t>
       </w:r>
     </w:p>
     <w:p>
@@ -1299,13 +1281,8 @@
           <w:numId w:val="7"/>
         </w:numPr>
       </w:pPr>
-      <w:proofErr w:type="spellStart"/>
-      <w:r>
-        <w:t>NavX</w:t>
-      </w:r>
-      <w:proofErr w:type="spellEnd"/>
-      <w:r>
-        <w:t xml:space="preserve"> page - </w:t>
+      <w:r>
+        <w:t xml:space="preserve">NavX page - </w:t>
       </w:r>
       <w:hyperlink r:id="rId25" w:history="1">
         <w:r>
@@ -1320,14 +1297,34 @@
       <w:pPr>
         <w:pStyle w:val="ListParagraph"/>
         <w:numPr>
-          <w:ilvl w:val="1"/>
+          <w:ilvl w:val="2"/>
           <w:numId w:val="7"/>
         </w:numPr>
       </w:pPr>
       <w:r>
+        <w:t xml:space="preserve">Terminology - </w:t>
+      </w:r>
+      <w:hyperlink r:id="rId26" w:history="1">
+        <w:r>
+          <w:rPr>
+            <w:rStyle w:val="Hyperlink"/>
+          </w:rPr>
+          <w:t>https://pdocs.kauailabs.com/navx-mxp/guidance/terminology/</w:t>
+        </w:r>
+      </w:hyperlink>
+    </w:p>
+    <w:p>
+      <w:pPr>
+        <w:pStyle w:val="ListParagraph"/>
+        <w:numPr>
+          <w:ilvl w:val="1"/>
+          <w:numId w:val="7"/>
+        </w:numPr>
+      </w:pPr>
+      <w:r>
         <w:t xml:space="preserve">Field oriented drive - </w:t>
       </w:r>
-      <w:hyperlink r:id="rId26" w:history="1">
+      <w:hyperlink r:id="rId27" w:history="1">
         <w:r>
           <w:rPr>
             <w:rStyle w:val="Hyperlink"/>
@@ -1347,7 +1344,7 @@
       <w:r>
         <w:t xml:space="preserve">Examples - </w:t>
       </w:r>
-      <w:hyperlink r:id="rId27" w:history="1">
+      <w:hyperlink r:id="rId28" w:history="1">
         <w:r>
           <w:rPr>
             <w:rStyle w:val="Hyperlink"/>
@@ -1365,9 +1362,10 @@
         </w:numPr>
       </w:pPr>
       <w:r>
+        <w:lastRenderedPageBreak/>
         <w:t xml:space="preserve">User Guide - </w:t>
       </w:r>
-      <w:hyperlink r:id="rId28" w:history="1">
+      <w:hyperlink r:id="rId29" w:history="1">
         <w:r>
           <w:rPr>
             <w:rStyle w:val="Hyperlink"/>
@@ -1378,7 +1376,6 @@
     </w:p>
     <w:p>
       <w:r>
-        <w:lastRenderedPageBreak/>
         <w:t xml:space="preserve">NOTE: </w:t>
       </w:r>
       <w:r>
@@ -1459,7 +1456,7 @@
           <w:numId w:val="6"/>
         </w:numPr>
       </w:pPr>
-      <w:hyperlink r:id="rId29" w:history="1">
+      <w:hyperlink r:id="rId30" w:history="1">
         <w:r>
           <w:rPr>
             <w:rStyle w:val="Hyperlink"/>
@@ -1488,7 +1485,7 @@
           <w:numId w:val="6"/>
         </w:numPr>
       </w:pPr>
-      <w:hyperlink r:id="rId30" w:history="1">
+      <w:hyperlink r:id="rId31" w:history="1">
         <w:r>
           <w:rPr>
             <w:rStyle w:val="Hyperlink"/>
@@ -1517,7 +1514,7 @@
           <w:numId w:val="6"/>
         </w:numPr>
       </w:pPr>
-      <w:hyperlink r:id="rId31" w:history="1">
+      <w:hyperlink r:id="rId32" w:history="1">
         <w:r>
           <w:rPr>
             <w:rStyle w:val="Hyperlink"/>
@@ -1584,7 +1581,7 @@
         </w:rPr>
         <w:t xml:space="preserve">Design Pattern - </w:t>
       </w:r>
-      <w:hyperlink r:id="rId32" w:history="1">
+      <w:hyperlink r:id="rId33" w:history="1">
         <w:r>
           <w:rPr>
             <w:rStyle w:val="Hyperlink"/>
@@ -1614,7 +1611,7 @@
         </w:rPr>
         <w:t xml:space="preserve">Declarative - </w:t>
       </w:r>
-      <w:hyperlink r:id="rId33" w:history="1">
+      <w:hyperlink r:id="rId34" w:history="1">
         <w:r>
           <w:rPr>
             <w:rStyle w:val="Hyperlink"/>
@@ -1666,7 +1663,7 @@
         </w:rPr>
         <w:t xml:space="preserve">Imperative - </w:t>
       </w:r>
-      <w:hyperlink r:id="rId34" w:history="1">
+      <w:hyperlink r:id="rId35" w:history="1">
         <w:r>
           <w:rPr>
             <w:rStyle w:val="Hyperlink"/>
@@ -1708,7 +1705,7 @@
       <w:r>
         <w:t xml:space="preserve">Index - </w:t>
       </w:r>
-      <w:hyperlink r:id="rId35" w:history="1">
+      <w:hyperlink r:id="rId36" w:history="1">
         <w:r>
           <w:rPr>
             <w:rStyle w:val="Hyperlink"/>
@@ -1738,7 +1735,7 @@
         </w:rPr>
         <w:t xml:space="preserve">Command Groups - </w:t>
       </w:r>
-      <w:hyperlink r:id="rId36" w:history="1">
+      <w:hyperlink r:id="rId37" w:history="1">
         <w:r>
           <w:rPr>
             <w:rStyle w:val="Hyperlink"/>
@@ -1768,7 +1765,7 @@
         </w:rPr>
         <w:t xml:space="preserve">Command Scheduler - </w:t>
       </w:r>
-      <w:hyperlink r:id="rId37" w:history="1">
+      <w:hyperlink r:id="rId38" w:history="1">
         <w:r>
           <w:rPr>
             <w:rStyle w:val="Hyperlink"/>
@@ -1813,7 +1810,7 @@
           <w:numId w:val="2"/>
         </w:numPr>
       </w:pPr>
-      <w:hyperlink r:id="rId38" w:history="1">
+      <w:hyperlink r:id="rId39" w:history="1">
         <w:r>
           <w:rPr>
             <w:rStyle w:val="Hyperlink"/>
@@ -1833,7 +1830,7 @@
       <w:r>
         <w:t xml:space="preserve">Get GitHub access for the </w:t>
       </w:r>
-      <w:hyperlink r:id="rId39" w:history="1">
+      <w:hyperlink r:id="rId40" w:history="1">
         <w:r>
           <w:rPr>
             <w:rStyle w:val="Hyperlink"/>
@@ -1880,7 +1877,7 @@
       <w:r>
         <w:t xml:space="preserve">Windows - </w:t>
       </w:r>
-      <w:hyperlink r:id="rId40" w:history="1">
+      <w:hyperlink r:id="rId41" w:history="1">
         <w:r>
           <w:rPr>
             <w:rStyle w:val="Hyperlink"/>
@@ -1900,7 +1897,7 @@
       <w:r>
         <w:t xml:space="preserve">Mac - </w:t>
       </w:r>
-      <w:hyperlink r:id="rId41" w:history="1">
+      <w:hyperlink r:id="rId42" w:history="1">
         <w:r>
           <w:rPr>
             <w:rStyle w:val="Hyperlink"/>
@@ -1929,7 +1926,7 @@
           <w:numId w:val="2"/>
         </w:numPr>
       </w:pPr>
-      <w:hyperlink r:id="rId42" w:history="1">
+      <w:hyperlink r:id="rId43" w:history="1">
         <w:r>
           <w:rPr>
             <w:rStyle w:val="Hyperlink"/>
@@ -2009,13 +2006,8 @@
           <w:numId w:val="2"/>
         </w:numPr>
       </w:pPr>
-      <w:proofErr w:type="spellStart"/>
-      <w:r>
-        <w:t>cmd</w:t>
-      </w:r>
-      <w:proofErr w:type="spellEnd"/>
-      <w:r>
-        <w:t xml:space="preserve"> line method</w:t>
+      <w:r>
+        <w:t>cmd line method</w:t>
       </w:r>
     </w:p>
     <w:p>
@@ -2041,7 +2033,7 @@
       <w:r>
         <w:t xml:space="preserve">git clone </w:t>
       </w:r>
-      <w:hyperlink r:id="rId43" w:history="1">
+      <w:hyperlink r:id="rId44" w:history="1">
         <w:r>
           <w:rPr>
             <w:rStyle w:val="Hyperlink"/>
@@ -2073,7 +2065,7 @@
       <w:r>
         <w:t xml:space="preserve">Git book - </w:t>
       </w:r>
-      <w:hyperlink r:id="rId44" w:history="1">
+      <w:hyperlink r:id="rId45" w:history="1">
         <w:r>
           <w:rPr>
             <w:rStyle w:val="Hyperlink"/>
@@ -2093,7 +2085,7 @@
       <w:r>
         <w:t xml:space="preserve">Videos - </w:t>
       </w:r>
-      <w:hyperlink r:id="rId45" w:history="1">
+      <w:hyperlink r:id="rId46" w:history="1">
         <w:r>
           <w:rPr>
             <w:rStyle w:val="Hyperlink"/>
@@ -2108,15 +2100,7 @@
       </w:pPr>
       <w:bookmarkStart w:id="6" w:name="_Toc93157946"/>
       <w:r>
-        <w:t xml:space="preserve">GitHub </w:t>
-      </w:r>
-      <w:proofErr w:type="spellStart"/>
-      <w:r>
-        <w:t>Checkin</w:t>
-      </w:r>
-      <w:proofErr w:type="spellEnd"/>
-      <w:r>
-        <w:t xml:space="preserve"> Instructions</w:t>
+        <w:t>GitHub Checkin Instructions</w:t>
       </w:r>
       <w:bookmarkEnd w:id="6"/>
     </w:p>
@@ -2196,7 +2180,7 @@
                     </pic:cNvPicPr>
                   </pic:nvPicPr>
                   <pic:blipFill>
-                    <a:blip r:embed="rId46">
+                    <a:blip r:embed="rId47">
                       <a:extLst>
                         <a:ext uri="{28A0092B-C50C-407E-A947-70E740481C1C}">
                           <a14:useLocalDpi xmlns:a14="http://schemas.microsoft.com/office/drawing/2010/main" val="0"/>
@@ -2261,7 +2245,7 @@
                     <pic:cNvPicPr/>
                   </pic:nvPicPr>
                   <pic:blipFill>
-                    <a:blip r:embed="rId47"/>
+                    <a:blip r:embed="rId48"/>
                     <a:stretch>
                       <a:fillRect/>
                     </a:stretch>
@@ -2305,7 +2289,7 @@
                     </pic:cNvPicPr>
                   </pic:nvPicPr>
                   <pic:blipFill>
-                    <a:blip r:embed="rId48">
+                    <a:blip r:embed="rId49">
                       <a:extLst>
                         <a:ext uri="{28A0092B-C50C-407E-A947-70E740481C1C}">
                           <a14:useLocalDpi xmlns:a14="http://schemas.microsoft.com/office/drawing/2010/main" val="0"/>
@@ -2359,15 +2343,7 @@
         </w:numPr>
       </w:pPr>
       <w:r>
-        <w:t xml:space="preserve">Then add your changes (at </w:t>
-      </w:r>
-      <w:proofErr w:type="spellStart"/>
-      <w:r>
-        <w:t>cmd</w:t>
-      </w:r>
-      <w:proofErr w:type="spellEnd"/>
-      <w:r>
-        <w:t xml:space="preserve"> line: git add)</w:t>
+        <w:t>Then add your changes (at cmd line: git add)</w:t>
       </w:r>
     </w:p>
     <w:p>
@@ -2391,7 +2367,7 @@
                     <pic:cNvPicPr/>
                   </pic:nvPicPr>
                   <pic:blipFill>
-                    <a:blip r:embed="rId49"/>
+                    <a:blip r:embed="rId50"/>
                     <a:stretch>
                       <a:fillRect/>
                     </a:stretch>
@@ -2421,15 +2397,7 @@
         </w:numPr>
       </w:pPr>
       <w:r>
-        <w:t xml:space="preserve">Then commit your changes (at </w:t>
-      </w:r>
-      <w:proofErr w:type="spellStart"/>
-      <w:r>
-        <w:t>cmd</w:t>
-      </w:r>
-      <w:proofErr w:type="spellEnd"/>
-      <w:r>
-        <w:t xml:space="preserve"> line: git commit -m “&lt;your message here about what your change is about”)</w:t>
+        <w:t>Then commit your changes (at cmd line: git commit -m “&lt;your message here about what your change is about”)</w:t>
       </w:r>
     </w:p>
     <w:p>
@@ -2453,7 +2421,7 @@
                     <pic:cNvPicPr/>
                   </pic:nvPicPr>
                   <pic:blipFill>
-                    <a:blip r:embed="rId50"/>
+                    <a:blip r:embed="rId51"/>
                     <a:stretch>
                       <a:fillRect/>
                     </a:stretch>
@@ -2521,7 +2489,7 @@
                     </pic:cNvPicPr>
                   </pic:nvPicPr>
                   <pic:blipFill>
-                    <a:blip r:embed="rId51">
+                    <a:blip r:embed="rId52">
                       <a:extLst>
                         <a:ext uri="{28A0092B-C50C-407E-A947-70E740481C1C}">
                           <a14:useLocalDpi xmlns:a14="http://schemas.microsoft.com/office/drawing/2010/main" val="0"/>
@@ -2576,7 +2544,7 @@
       <w:r>
         <w:t xml:space="preserve">Navigate to: </w:t>
       </w:r>
-      <w:hyperlink r:id="rId52" w:history="1">
+      <w:hyperlink r:id="rId53" w:history="1">
         <w:r>
           <w:rPr>
             <w:rStyle w:val="Hyperlink"/>
@@ -2620,7 +2588,7 @@
                     </pic:cNvPicPr>
                   </pic:nvPicPr>
                   <pic:blipFill>
-                    <a:blip r:embed="rId53" cstate="print">
+                    <a:blip r:embed="rId54" cstate="print">
                       <a:extLst>
                         <a:ext uri="{28A0092B-C50C-407E-A947-70E740481C1C}">
                           <a14:useLocalDpi xmlns:a14="http://schemas.microsoft.com/office/drawing/2010/main" val="0"/>
@@ -2688,7 +2656,7 @@
                     </pic:cNvPicPr>
                   </pic:nvPicPr>
                   <pic:blipFill>
-                    <a:blip r:embed="rId54" cstate="print">
+                    <a:blip r:embed="rId55" cstate="print">
                       <a:extLst>
                         <a:ext uri="{28A0092B-C50C-407E-A947-70E740481C1C}">
                           <a14:useLocalDpi xmlns:a14="http://schemas.microsoft.com/office/drawing/2010/main" val="0"/>
@@ -2753,7 +2721,7 @@
       <w:r>
         <w:t xml:space="preserve">For more info see: </w:t>
       </w:r>
-      <w:hyperlink r:id="rId55" w:history="1">
+      <w:hyperlink r:id="rId56" w:history="1">
         <w:r>
           <w:rPr>
             <w:rStyle w:val="Hyperlink"/>
@@ -2818,7 +2786,7 @@
       <w:r>
         <w:t xml:space="preserve">Reviewers can find all pull requests at: </w:t>
       </w:r>
-      <w:hyperlink r:id="rId56" w:history="1">
+      <w:hyperlink r:id="rId57" w:history="1">
         <w:r>
           <w:rPr>
             <w:rStyle w:val="Hyperlink"/>
@@ -2863,7 +2831,7 @@
                     </pic:cNvPicPr>
                   </pic:nvPicPr>
                   <pic:blipFill>
-                    <a:blip r:embed="rId57" cstate="print">
+                    <a:blip r:embed="rId58" cstate="print">
                       <a:extLst>
                         <a:ext uri="{28A0092B-C50C-407E-A947-70E740481C1C}">
                           <a14:useLocalDpi xmlns:a14="http://schemas.microsoft.com/office/drawing/2010/main" val="0"/>
@@ -2969,7 +2937,7 @@
                     </pic:cNvPicPr>
                   </pic:nvPicPr>
                   <pic:blipFill>
-                    <a:blip r:embed="rId58">
+                    <a:blip r:embed="rId59">
                       <a:extLst>
                         <a:ext uri="{28A0092B-C50C-407E-A947-70E740481C1C}">
                           <a14:useLocalDpi xmlns:a14="http://schemas.microsoft.com/office/drawing/2010/main" val="0"/>
@@ -3061,7 +3029,7 @@
                     </pic:cNvPicPr>
                   </pic:nvPicPr>
                   <pic:blipFill>
-                    <a:blip r:embed="rId59">
+                    <a:blip r:embed="rId60">
                       <a:extLst>
                         <a:ext uri="{28A0092B-C50C-407E-A947-70E740481C1C}">
                           <a14:useLocalDpi xmlns:a14="http://schemas.microsoft.com/office/drawing/2010/main" val="0"/>

</xml_diff>

<commit_message>
Updates to various aspects getting ready to move to new button board commands (#48)
* fix some constants to be easier to find later

* add event manual pdf

* Create RuleQuestions.txt

* updates to dial in telescoping arms

* Update InstalledHardware.java

* update to new version of dev/game tools

* Update RapidReact2022_Code_GettingStarted.docx

* Update of control documents for new button board plan

* Update RapidReact2022_RobotOperation.docx
</commit_message>
<xml_diff>
--- a/docs/RapidReact2022_Code_GettingStarted.docx
+++ b/docs/RapidReact2022_Code_GettingStarted.docx
@@ -37,7 +37,15 @@
         <w:t>topics</w:t>
       </w:r>
       <w:r>
-        <w:t xml:space="preserve"> generally include becoming familiar with the resources necessary to being your software development journey.  The </w:t>
+        <w:t xml:space="preserve"> generally include becoming familiar with the resources necessary to </w:t>
+      </w:r>
+      <w:proofErr w:type="gramStart"/>
+      <w:r>
+        <w:t>being</w:t>
+      </w:r>
+      <w:proofErr w:type="gramEnd"/>
+      <w:r>
+        <w:t xml:space="preserve"> your software development journey.  The </w:t>
       </w:r>
       <w:r>
         <w:t xml:space="preserve">information included will help in </w:t>
@@ -673,7 +681,15 @@
     </w:p>
     <w:p>
       <w:r>
-        <w:t>The expected prerequisites for this area of the robot build are described below.</w:t>
+        <w:t xml:space="preserve">The expected prerequisites for this area of </w:t>
+      </w:r>
+      <w:proofErr w:type="gramStart"/>
+      <w:r>
+        <w:t>the robot</w:t>
+      </w:r>
+      <w:proofErr w:type="gramEnd"/>
+      <w:r>
+        <w:t xml:space="preserve"> build are described below.</w:t>
       </w:r>
     </w:p>
     <w:p>
@@ -775,7 +791,15 @@
     </w:p>
     <w:p>
       <w:r>
-        <w:t>The steps below generally outline the requirements for your development computer.  Follow the directions to install and properly configure your computer.  Because some of the subsystems and control code will be developed throughout the FRC season, check back with this guide to get the latest instructions on how to setup your computer.</w:t>
+        <w:t xml:space="preserve">The steps below generally outline the requirements for your development computer.  Follow the directions to install and properly configure your computer.  Because some of the subsystems and control code will be developed throughout the FRC season, check back with this guide to get the latest instructions on how to </w:t>
+      </w:r>
+      <w:proofErr w:type="gramStart"/>
+      <w:r>
+        <w:t>setup</w:t>
+      </w:r>
+      <w:proofErr w:type="gramEnd"/>
+      <w:r>
+        <w:t xml:space="preserve"> your computer.</w:t>
       </w:r>
     </w:p>
     <w:p>
@@ -794,7 +818,19 @@
           <w:rPr>
             <w:rStyle w:val="Hyperlink"/>
           </w:rPr>
-          <w:t>https://docs.wpilib.org/en/latest/docs/zero-to-robot/step-2/labview-setup.html</w:t>
+          <w:t>https://docs.wpilib.org/en/stable/docs/zero-to-robot/ste</w:t>
+        </w:r>
+        <w:r>
+          <w:rPr>
+            <w:rStyle w:val="Hyperlink"/>
+          </w:rPr>
+          <w:t>p</w:t>
+        </w:r>
+        <w:r>
+          <w:rPr>
+            <w:rStyle w:val="Hyperlink"/>
+          </w:rPr>
+          <w:t>-2/frc-game-tools.html</w:t>
         </w:r>
       </w:hyperlink>
     </w:p>
@@ -808,12 +844,35 @@
       </w:pPr>
       <w:r>
         <w:lastRenderedPageBreak/>
-        <w:t xml:space="preserve">Older </w:t>
-      </w:r>
-      <w:r>
-        <w:t xml:space="preserve">NI Components - </w:t>
+        <w:t xml:space="preserve">Latest NI content - </w:t>
       </w:r>
       <w:hyperlink r:id="rId7" w:history="1">
+        <w:r>
+          <w:rPr>
+            <w:rStyle w:val="Hyperlink"/>
+          </w:rPr>
+          <w:t>https://www.ni.com/en-us/support/downloads/drivers/download.frc-game-tools.html</w:t>
+        </w:r>
+      </w:hyperlink>
+    </w:p>
+    <w:p>
+      <w:pPr>
+        <w:pStyle w:val="ListParagraph"/>
+        <w:numPr>
+          <w:ilvl w:val="1"/>
+          <w:numId w:val="7"/>
+        </w:numPr>
+      </w:pPr>
+      <w:r>
+        <w:t xml:space="preserve">OLD NI </w:t>
+      </w:r>
+      <w:r>
+        <w:t xml:space="preserve">stuff </w:t>
+      </w:r>
+      <w:r>
+        <w:t xml:space="preserve">- </w:t>
+      </w:r>
+      <w:hyperlink r:id="rId8" w:history="1">
         <w:r>
           <w:rPr>
             <w:rStyle w:val="Hyperlink"/>
@@ -833,41 +892,12 @@
       <w:r>
         <w:t xml:space="preserve">Java - </w:t>
       </w:r>
-      <w:hyperlink r:id="rId8" w:history="1">
-        <w:r>
-          <w:rPr>
-            <w:rStyle w:val="Hyperlink"/>
-          </w:rPr>
-          <w:t>https://java.com/en/download/</w:t>
-        </w:r>
-      </w:hyperlink>
-    </w:p>
-    <w:p>
-      <w:pPr>
-        <w:pStyle w:val="ListParagraph"/>
-        <w:numPr>
-          <w:ilvl w:val="0"/>
-          <w:numId w:val="7"/>
-        </w:numPr>
-      </w:pPr>
-      <w:r>
-        <w:t>WPILib / VS Code – this one takes a while</w:t>
-      </w:r>
-    </w:p>
-    <w:p>
-      <w:pPr>
-        <w:pStyle w:val="ListParagraph"/>
-        <w:numPr>
-          <w:ilvl w:val="1"/>
-          <w:numId w:val="7"/>
-        </w:numPr>
-      </w:pPr>
       <w:hyperlink r:id="rId9" w:history="1">
         <w:r>
           <w:rPr>
             <w:rStyle w:val="Hyperlink"/>
           </w:rPr>
-          <w:t>https://docs.wpilib.org/en/latest/docs/zero-to-robot/step-2/wpilib-setup.html</w:t>
+          <w:t>https://www.oracle.com/java/technologies/downloads/</w:t>
         </w:r>
       </w:hyperlink>
     </w:p>
@@ -880,9 +910,142 @@
         </w:numPr>
       </w:pPr>
       <w:r>
-        <w:t xml:space="preserve">For 2022 season - </w:t>
+        <w:t>Version 11.</w:t>
+      </w:r>
+      <w:r>
+        <w:t>0.14</w:t>
+      </w:r>
+      <w:r>
+        <w:t xml:space="preserve"> of the </w:t>
+      </w:r>
+      <w:r>
+        <w:t>Java SE Development Kit (SDK)</w:t>
+      </w:r>
+    </w:p>
+    <w:p>
+      <w:pPr>
+        <w:pStyle w:val="ListParagraph"/>
+        <w:numPr>
+          <w:ilvl w:val="1"/>
+          <w:numId w:val="7"/>
+        </w:numPr>
+      </w:pPr>
+      <w:r>
+        <w:t xml:space="preserve">Old - </w:t>
       </w:r>
       <w:hyperlink r:id="rId10" w:history="1">
+        <w:r>
+          <w:rPr>
+            <w:rStyle w:val="Hyperlink"/>
+          </w:rPr>
+          <w:t>https://java.com/en/do</w:t>
+        </w:r>
+        <w:r>
+          <w:rPr>
+            <w:rStyle w:val="Hyperlink"/>
+          </w:rPr>
+          <w:t>w</w:t>
+        </w:r>
+        <w:r>
+          <w:rPr>
+            <w:rStyle w:val="Hyperlink"/>
+          </w:rPr>
+          <w:t>nload/</w:t>
+        </w:r>
+      </w:hyperlink>
+    </w:p>
+    <w:p>
+      <w:pPr>
+        <w:pStyle w:val="ListParagraph"/>
+        <w:numPr>
+          <w:ilvl w:val="0"/>
+          <w:numId w:val="7"/>
+        </w:numPr>
+      </w:pPr>
+      <w:proofErr w:type="spellStart"/>
+      <w:r>
+        <w:t>WPILib</w:t>
+      </w:r>
+      <w:proofErr w:type="spellEnd"/>
+      <w:r>
+        <w:t xml:space="preserve"> / VS Code – </w:t>
+      </w:r>
+      <w:proofErr w:type="gramStart"/>
+      <w:r>
+        <w:t>this one takes</w:t>
+      </w:r>
+      <w:proofErr w:type="gramEnd"/>
+      <w:r>
+        <w:t xml:space="preserve"> a while</w:t>
+      </w:r>
+    </w:p>
+    <w:p>
+      <w:pPr>
+        <w:pStyle w:val="ListParagraph"/>
+        <w:numPr>
+          <w:ilvl w:val="1"/>
+          <w:numId w:val="7"/>
+        </w:numPr>
+      </w:pPr>
+      <w:hyperlink r:id="rId11" w:history="1">
+        <w:r>
+          <w:rPr>
+            <w:rStyle w:val="Hyperlink"/>
+          </w:rPr>
+          <w:t>https://docs.wpilib.org/en/stable/docs/zero-to-robot/step-2/wpilib-setup.html</w:t>
+        </w:r>
+      </w:hyperlink>
+    </w:p>
+    <w:p>
+      <w:pPr>
+        <w:pStyle w:val="ListParagraph"/>
+        <w:numPr>
+          <w:ilvl w:val="1"/>
+          <w:numId w:val="7"/>
+        </w:numPr>
+      </w:pPr>
+      <w:r>
+        <w:t xml:space="preserve">For 2022 season </w:t>
+      </w:r>
+      <w:r>
+        <w:t>–</w:t>
+      </w:r>
+      <w:r>
+        <w:t xml:space="preserve"> </w:t>
+      </w:r>
+    </w:p>
+    <w:p>
+      <w:pPr>
+        <w:pStyle w:val="ListParagraph"/>
+        <w:numPr>
+          <w:ilvl w:val="2"/>
+          <w:numId w:val="7"/>
+        </w:numPr>
+      </w:pPr>
+      <w:r>
+        <w:t xml:space="preserve">v2022.4.1: </w:t>
+      </w:r>
+      <w:hyperlink r:id="rId12" w:history="1">
+        <w:r>
+          <w:rPr>
+            <w:rStyle w:val="Hyperlink"/>
+          </w:rPr>
+          <w:t>https://github.com/wpilibsuite/allwpilib/releases/tag/v2022.4.1</w:t>
+        </w:r>
+      </w:hyperlink>
+    </w:p>
+    <w:p>
+      <w:pPr>
+        <w:pStyle w:val="ListParagraph"/>
+        <w:numPr>
+          <w:ilvl w:val="2"/>
+          <w:numId w:val="7"/>
+        </w:numPr>
+      </w:pPr>
+      <w:r>
+        <w:t xml:space="preserve">v2022.2.1: </w:t>
+      </w:r>
+      <w:hyperlink r:id="rId13" w:history="1">
         <w:r>
           <w:rPr>
             <w:rStyle w:val="Hyperlink"/>
@@ -900,9 +1063,18 @@
         </w:numPr>
       </w:pPr>
       <w:r>
-        <w:t xml:space="preserve">2021 can also be installed from - </w:t>
-      </w:r>
-      <w:hyperlink r:id="rId11" w:history="1">
+        <w:t>OLD v</w:t>
+      </w:r>
+      <w:r>
+        <w:t>2021</w:t>
+      </w:r>
+      <w:r>
+        <w:t>.3.1</w:t>
+      </w:r>
+      <w:r>
+        <w:t xml:space="preserve"> can also be installed from - </w:t>
+      </w:r>
+      <w:hyperlink r:id="rId14" w:history="1">
         <w:r>
           <w:rPr>
             <w:rStyle w:val="Hyperlink"/>
@@ -931,7 +1103,7 @@
           <w:numId w:val="7"/>
         </w:numPr>
       </w:pPr>
-      <w:hyperlink r:id="rId12" w:history="1">
+      <w:hyperlink r:id="rId15" w:history="1">
         <w:r>
           <w:rPr>
             <w:rStyle w:val="Hyperlink"/>
@@ -949,7 +1121,15 @@
         </w:numPr>
       </w:pPr>
       <w:r>
-        <w:t>Phoenix / CTRE (Cross The Road Electronics)</w:t>
+        <w:t xml:space="preserve">Phoenix / CTRE (Cross </w:t>
+      </w:r>
+      <w:proofErr w:type="gramStart"/>
+      <w:r>
+        <w:t>The</w:t>
+      </w:r>
+      <w:proofErr w:type="gramEnd"/>
+      <w:r>
+        <w:t xml:space="preserve"> Road Electronics)</w:t>
       </w:r>
     </w:p>
     <w:p>
@@ -975,7 +1155,7 @@
           <w:numId w:val="7"/>
         </w:numPr>
       </w:pPr>
-      <w:hyperlink r:id="rId13" w:history="1">
+      <w:hyperlink r:id="rId16" w:history="1">
         <w:r>
           <w:rPr>
             <w:rStyle w:val="Hyperlink"/>
@@ -1007,7 +1187,7 @@
           <w:numId w:val="7"/>
         </w:numPr>
       </w:pPr>
-      <w:hyperlink r:id="rId14" w:history="1">
+      <w:hyperlink r:id="rId17" w:history="1">
         <w:r>
           <w:rPr>
             <w:rStyle w:val="Hyperlink"/>
@@ -1027,7 +1207,7 @@
       <w:r>
         <w:t xml:space="preserve">Example: </w:t>
       </w:r>
-      <w:hyperlink r:id="rId15" w:anchor="phoenix-c-java-api-documentation" w:history="1">
+      <w:hyperlink r:id="rId18" w:anchor="phoenix-c-java-api-documentation" w:history="1">
         <w:r>
           <w:rPr>
             <w:rStyle w:val="Hyperlink"/>
@@ -1049,7 +1229,7 @@
           <w:u w:val="none"/>
         </w:rPr>
       </w:pPr>
-      <w:hyperlink r:id="rId16" w:history="1">
+      <w:hyperlink r:id="rId19" w:history="1">
         <w:r>
           <w:rPr>
             <w:rStyle w:val="Hyperlink"/>
@@ -1078,7 +1258,7 @@
           <w:numId w:val="7"/>
         </w:numPr>
       </w:pPr>
-      <w:hyperlink r:id="rId17" w:history="1">
+      <w:hyperlink r:id="rId20" w:history="1">
         <w:r>
           <w:rPr>
             <w:rStyle w:val="Hyperlink"/>
@@ -1111,9 +1291,17 @@
         </w:numPr>
       </w:pPr>
       <w:r>
-        <w:t xml:space="preserve">REV Hardware Client install - </w:t>
-      </w:r>
-      <w:hyperlink r:id="rId18" w:history="1">
+        <w:t xml:space="preserve">REV Hardware Client </w:t>
+      </w:r>
+      <w:proofErr w:type="gramStart"/>
+      <w:r>
+        <w:t>install</w:t>
+      </w:r>
+      <w:proofErr w:type="gramEnd"/>
+      <w:r>
+        <w:t xml:space="preserve"> - </w:t>
+      </w:r>
+      <w:hyperlink r:id="rId21" w:history="1">
         <w:r>
           <w:rPr>
             <w:rStyle w:val="Hyperlink"/>
@@ -1133,7 +1321,7 @@
       <w:r>
         <w:t xml:space="preserve">Connecting a SPARK Max - </w:t>
       </w:r>
-      <w:hyperlink r:id="rId19" w:history="1">
+      <w:hyperlink r:id="rId22" w:history="1">
         <w:r>
           <w:rPr>
             <w:rStyle w:val="Hyperlink"/>
@@ -1153,7 +1341,7 @@
       <w:r>
         <w:t xml:space="preserve">Updating a SPARK Max - </w:t>
       </w:r>
-      <w:hyperlink r:id="rId20" w:history="1">
+      <w:hyperlink r:id="rId23" w:history="1">
         <w:r>
           <w:rPr>
             <w:rStyle w:val="Hyperlink"/>
@@ -1178,7 +1366,7 @@
       <w:r>
         <w:t xml:space="preserve">Install instructions - </w:t>
       </w:r>
-      <w:hyperlink r:id="rId21" w:anchor="java-api-installation-instructions" w:history="1">
+      <w:hyperlink r:id="rId24" w:anchor="java-api-installation-instructions" w:history="1">
         <w:r>
           <w:rPr>
             <w:rStyle w:val="Hyperlink"/>
@@ -1199,12 +1387,20 @@
         <w:t>REV Java</w:t>
       </w:r>
       <w:r>
-        <w:t xml:space="preserve"> API - java</w:t>
-      </w:r>
-      <w:r>
-        <w:t xml:space="preserve">doc - </w:t>
-      </w:r>
-      <w:hyperlink r:id="rId22" w:history="1">
+        <w:t xml:space="preserve"> API - </w:t>
+      </w:r>
+      <w:proofErr w:type="spellStart"/>
+      <w:r>
+        <w:t>java</w:t>
+      </w:r>
+      <w:r>
+        <w:t>doc</w:t>
+      </w:r>
+      <w:proofErr w:type="spellEnd"/>
+      <w:r>
+        <w:t xml:space="preserve"> - </w:t>
+      </w:r>
+      <w:hyperlink r:id="rId25" w:history="1">
         <w:r>
           <w:rPr>
             <w:rStyle w:val="Hyperlink"/>
@@ -1229,7 +1425,7 @@
       <w:r>
         <w:t xml:space="preserve">REV Java code examples - </w:t>
       </w:r>
-      <w:hyperlink r:id="rId23" w:history="1">
+      <w:hyperlink r:id="rId26" w:history="1">
         <w:r>
           <w:rPr>
             <w:rStyle w:val="Hyperlink"/>
@@ -1250,7 +1446,15 @@
         <w:t xml:space="preserve">Navigation Sensor / </w:t>
       </w:r>
       <w:r>
-        <w:t>Gyros / NavX MXP</w:t>
+        <w:t xml:space="preserve">Gyros / </w:t>
+      </w:r>
+      <w:proofErr w:type="spellStart"/>
+      <w:r>
+        <w:t>NavX</w:t>
+      </w:r>
+      <w:proofErr w:type="spellEnd"/>
+      <w:r>
+        <w:t xml:space="preserve"> MXP</w:t>
       </w:r>
     </w:p>
     <w:p>
@@ -1264,7 +1468,7 @@
       <w:r>
         <w:t xml:space="preserve">Gyros - </w:t>
       </w:r>
-      <w:hyperlink r:id="rId24" w:history="1">
+      <w:hyperlink r:id="rId27" w:history="1">
         <w:r>
           <w:rPr>
             <w:rStyle w:val="Hyperlink"/>
@@ -1281,10 +1485,16 @@
           <w:numId w:val="7"/>
         </w:numPr>
       </w:pPr>
-      <w:r>
-        <w:t xml:space="preserve">NavX page - </w:t>
-      </w:r>
-      <w:hyperlink r:id="rId25" w:history="1">
+      <w:proofErr w:type="spellStart"/>
+      <w:r>
+        <w:lastRenderedPageBreak/>
+        <w:t>NavX</w:t>
+      </w:r>
+      <w:proofErr w:type="spellEnd"/>
+      <w:r>
+        <w:t xml:space="preserve"> page - </w:t>
+      </w:r>
+      <w:hyperlink r:id="rId28" w:history="1">
         <w:r>
           <w:rPr>
             <w:rStyle w:val="Hyperlink"/>
@@ -1304,7 +1514,7 @@
       <w:r>
         <w:t xml:space="preserve">Terminology - </w:t>
       </w:r>
-      <w:hyperlink r:id="rId26" w:history="1">
+      <w:hyperlink r:id="rId29" w:history="1">
         <w:r>
           <w:rPr>
             <w:rStyle w:val="Hyperlink"/>
@@ -1324,7 +1534,7 @@
       <w:r>
         <w:t xml:space="preserve">Field oriented drive - </w:t>
       </w:r>
-      <w:hyperlink r:id="rId27" w:history="1">
+      <w:hyperlink r:id="rId30" w:history="1">
         <w:r>
           <w:rPr>
             <w:rStyle w:val="Hyperlink"/>
@@ -1344,7 +1554,7 @@
       <w:r>
         <w:t xml:space="preserve">Examples - </w:t>
       </w:r>
-      <w:hyperlink r:id="rId28" w:history="1">
+      <w:hyperlink r:id="rId31" w:history="1">
         <w:r>
           <w:rPr>
             <w:rStyle w:val="Hyperlink"/>
@@ -1362,10 +1572,9 @@
         </w:numPr>
       </w:pPr>
       <w:r>
-        <w:lastRenderedPageBreak/>
         <w:t xml:space="preserve">User Guide - </w:t>
       </w:r>
-      <w:hyperlink r:id="rId29" w:history="1">
+      <w:hyperlink r:id="rId32" w:history="1">
         <w:r>
           <w:rPr>
             <w:rStyle w:val="Hyperlink"/>
@@ -1403,7 +1612,15 @@
         <w:t>The 2022 Blanchet Rapid React robot is expected to generally follow the command-based programming paradigm created by FRC contributors over the past few years.</w:t>
       </w:r>
       <w:r>
-        <w:t xml:space="preserve">  The command-based program flow will be used for competitions, robot practice and integration testing.  It may or may not be used at component level testing.</w:t>
+        <w:t xml:space="preserve">  The command-based program flow will be used for competitions, robot practice and integration testing.  It may or may not be used </w:t>
+      </w:r>
+      <w:proofErr w:type="gramStart"/>
+      <w:r>
+        <w:t>at</w:t>
+      </w:r>
+      <w:proofErr w:type="gramEnd"/>
+      <w:r>
+        <w:t xml:space="preserve"> component level testing.</w:t>
       </w:r>
       <w:r>
         <w:t xml:space="preserve">  Any developer on the 2022 Blanchet Rapid React team effort is required to learn aspects of this programming model.  Some aspects are not required but are recommended learning.</w:t>
@@ -1423,8 +1640,13 @@
       <w:r>
         <w:t xml:space="preserve">All members of the ‘coding’ team are expected to be familiar with the </w:t>
       </w:r>
-      <w:r>
-        <w:t xml:space="preserve">command based </w:t>
+      <w:proofErr w:type="gramStart"/>
+      <w:r>
+        <w:t>command based</w:t>
+      </w:r>
+      <w:proofErr w:type="gramEnd"/>
+      <w:r>
+        <w:t xml:space="preserve"> </w:t>
       </w:r>
       <w:r>
         <w:t xml:space="preserve">programming model described </w:t>
@@ -1456,7 +1678,7 @@
           <w:numId w:val="6"/>
         </w:numPr>
       </w:pPr>
-      <w:hyperlink r:id="rId30" w:history="1">
+      <w:hyperlink r:id="rId33" w:history="1">
         <w:r>
           <w:rPr>
             <w:rStyle w:val="Hyperlink"/>
@@ -1485,7 +1707,7 @@
           <w:numId w:val="6"/>
         </w:numPr>
       </w:pPr>
-      <w:hyperlink r:id="rId31" w:history="1">
+      <w:hyperlink r:id="rId34" w:history="1">
         <w:r>
           <w:rPr>
             <w:rStyle w:val="Hyperlink"/>
@@ -1514,7 +1736,7 @@
           <w:numId w:val="6"/>
         </w:numPr>
       </w:pPr>
-      <w:hyperlink r:id="rId32" w:history="1">
+      <w:hyperlink r:id="rId35" w:history="1">
         <w:r>
           <w:rPr>
             <w:rStyle w:val="Hyperlink"/>
@@ -1535,7 +1757,15 @@
     </w:p>
     <w:p>
       <w:r>
-        <w:t>All members of the ‘coding’ team are encouraged to learn more about the command based programming model.</w:t>
+        <w:t xml:space="preserve">All members of the ‘coding’ team are encouraged to learn more about the </w:t>
+      </w:r>
+      <w:proofErr w:type="gramStart"/>
+      <w:r>
+        <w:t>command based</w:t>
+      </w:r>
+      <w:proofErr w:type="gramEnd"/>
+      <w:r>
+        <w:t xml:space="preserve"> programming model.</w:t>
       </w:r>
     </w:p>
     <w:p>
@@ -1581,7 +1811,7 @@
         </w:rPr>
         <w:t xml:space="preserve">Design Pattern - </w:t>
       </w:r>
-      <w:hyperlink r:id="rId33" w:history="1">
+      <w:hyperlink r:id="rId36" w:history="1">
         <w:r>
           <w:rPr>
             <w:rStyle w:val="Hyperlink"/>
@@ -1611,7 +1841,7 @@
         </w:rPr>
         <w:t xml:space="preserve">Declarative - </w:t>
       </w:r>
-      <w:hyperlink r:id="rId34" w:history="1">
+      <w:hyperlink r:id="rId37" w:history="1">
         <w:r>
           <w:rPr>
             <w:rStyle w:val="Hyperlink"/>
@@ -1663,7 +1893,7 @@
         </w:rPr>
         <w:t xml:space="preserve">Imperative - </w:t>
       </w:r>
-      <w:hyperlink r:id="rId35" w:history="1">
+      <w:hyperlink r:id="rId38" w:history="1">
         <w:r>
           <w:rPr>
             <w:rStyle w:val="Hyperlink"/>
@@ -1705,7 +1935,7 @@
       <w:r>
         <w:t xml:space="preserve">Index - </w:t>
       </w:r>
-      <w:hyperlink r:id="rId36" w:history="1">
+      <w:hyperlink r:id="rId39" w:history="1">
         <w:r>
           <w:rPr>
             <w:rStyle w:val="Hyperlink"/>
@@ -1733,9 +1963,10 @@
           <w:color w:val="auto"/>
           <w:u w:val="none"/>
         </w:rPr>
+        <w:lastRenderedPageBreak/>
         <w:t xml:space="preserve">Command Groups - </w:t>
       </w:r>
-      <w:hyperlink r:id="rId37" w:history="1">
+      <w:hyperlink r:id="rId40" w:history="1">
         <w:r>
           <w:rPr>
             <w:rStyle w:val="Hyperlink"/>
@@ -1765,7 +1996,7 @@
         </w:rPr>
         <w:t xml:space="preserve">Command Scheduler - </w:t>
       </w:r>
-      <w:hyperlink r:id="rId38" w:history="1">
+      <w:hyperlink r:id="rId41" w:history="1">
         <w:r>
           <w:rPr>
             <w:rStyle w:val="Hyperlink"/>
@@ -1780,14 +2011,21 @@
       </w:pPr>
       <w:bookmarkStart w:id="5" w:name="_Toc93157945"/>
       <w:r>
-        <w:lastRenderedPageBreak/>
         <w:t>Source Code Access</w:t>
       </w:r>
       <w:bookmarkEnd w:id="5"/>
     </w:p>
     <w:p>
       <w:r>
-        <w:t>To get access to the Java codebase that the team will be building, writing and contributing to everyone will need to learn how to use a source code control system.  This system will help all team members efficiently be able to keep track of their individual changes and generally keep us all organized.  Although not explicitly required to adjust source code, the steps below should generally be completed after your computer software setup from the previous section is complete.</w:t>
+        <w:t xml:space="preserve">To get access to the Java codebase that the team will be building, </w:t>
+      </w:r>
+      <w:proofErr w:type="gramStart"/>
+      <w:r>
+        <w:t>writing</w:t>
+      </w:r>
+      <w:proofErr w:type="gramEnd"/>
+      <w:r>
+        <w:t xml:space="preserve"> and contributing to everyone will need to learn how to use a source code control system.  This system will help all team members efficiently be able to keep track of their individual changes and generally keep us all organized.  Although not explicitly required to adjust source code, the steps below should generally be completed after your computer software setup from the previous section is complete.</w:t>
       </w:r>
     </w:p>
     <w:p>
@@ -1810,7 +2048,7 @@
           <w:numId w:val="2"/>
         </w:numPr>
       </w:pPr>
-      <w:hyperlink r:id="rId39" w:history="1">
+      <w:hyperlink r:id="rId42" w:history="1">
         <w:r>
           <w:rPr>
             <w:rStyle w:val="Hyperlink"/>
@@ -1830,7 +2068,7 @@
       <w:r>
         <w:t xml:space="preserve">Get GitHub access for the </w:t>
       </w:r>
-      <w:hyperlink r:id="rId40" w:history="1">
+      <w:hyperlink r:id="rId43" w:history="1">
         <w:r>
           <w:rPr>
             <w:rStyle w:val="Hyperlink"/>
@@ -1851,7 +2089,15 @@
         </w:numPr>
       </w:pPr>
       <w:r>
-        <w:t>Contact Kyle or Mike McAdams and tell them your GitHub logon (likely your Blanchet email)</w:t>
+        <w:t xml:space="preserve">Contact Kyle or Mike McAdams and tell them your GitHub </w:t>
+      </w:r>
+      <w:proofErr w:type="gramStart"/>
+      <w:r>
+        <w:t>logon</w:t>
+      </w:r>
+      <w:proofErr w:type="gramEnd"/>
+      <w:r>
+        <w:t xml:space="preserve"> (likely your Blanchet email)</w:t>
       </w:r>
     </w:p>
     <w:p>
@@ -1877,7 +2123,7 @@
       <w:r>
         <w:t xml:space="preserve">Windows - </w:t>
       </w:r>
-      <w:hyperlink r:id="rId41" w:history="1">
+      <w:hyperlink r:id="rId44" w:history="1">
         <w:r>
           <w:rPr>
             <w:rStyle w:val="Hyperlink"/>
@@ -1897,7 +2143,7 @@
       <w:r>
         <w:t xml:space="preserve">Mac - </w:t>
       </w:r>
-      <w:hyperlink r:id="rId42" w:history="1">
+      <w:hyperlink r:id="rId45" w:history="1">
         <w:r>
           <w:rPr>
             <w:rStyle w:val="Hyperlink"/>
@@ -1926,7 +2172,7 @@
           <w:numId w:val="2"/>
         </w:numPr>
       </w:pPr>
-      <w:hyperlink r:id="rId43" w:history="1">
+      <w:hyperlink r:id="rId46" w:history="1">
         <w:r>
           <w:rPr>
             <w:rStyle w:val="Hyperlink"/>
@@ -2006,8 +2252,13 @@
           <w:numId w:val="2"/>
         </w:numPr>
       </w:pPr>
-      <w:r>
-        <w:t>cmd line method</w:t>
+      <w:proofErr w:type="spellStart"/>
+      <w:r>
+        <w:t>cmd</w:t>
+      </w:r>
+      <w:proofErr w:type="spellEnd"/>
+      <w:r>
+        <w:t xml:space="preserve"> line method</w:t>
       </w:r>
     </w:p>
     <w:p>
@@ -2033,7 +2284,7 @@
       <w:r>
         <w:t xml:space="preserve">git clone </w:t>
       </w:r>
-      <w:hyperlink r:id="rId44" w:history="1">
+      <w:hyperlink r:id="rId47" w:history="1">
         <w:r>
           <w:rPr>
             <w:rStyle w:val="Hyperlink"/>
@@ -2065,7 +2316,7 @@
       <w:r>
         <w:t xml:space="preserve">Git book - </w:t>
       </w:r>
-      <w:hyperlink r:id="rId45" w:history="1">
+      <w:hyperlink r:id="rId48" w:history="1">
         <w:r>
           <w:rPr>
             <w:rStyle w:val="Hyperlink"/>
@@ -2085,7 +2336,7 @@
       <w:r>
         <w:t xml:space="preserve">Videos - </w:t>
       </w:r>
-      <w:hyperlink r:id="rId46" w:history="1">
+      <w:hyperlink r:id="rId49" w:history="1">
         <w:r>
           <w:rPr>
             <w:rStyle w:val="Hyperlink"/>
@@ -2100,7 +2351,15 @@
       </w:pPr>
       <w:bookmarkStart w:id="6" w:name="_Toc93157946"/>
       <w:r>
-        <w:t>GitHub Checkin Instructions</w:t>
+        <w:t xml:space="preserve">GitHub </w:t>
+      </w:r>
+      <w:proofErr w:type="spellStart"/>
+      <w:r>
+        <w:t>Checkin</w:t>
+      </w:r>
+      <w:proofErr w:type="spellEnd"/>
+      <w:r>
+        <w:t xml:space="preserve"> Instructions</w:t>
       </w:r>
       <w:bookmarkEnd w:id="6"/>
     </w:p>
@@ -2112,7 +2371,23 @@
         <w:t>https://github.com/Team4682Bravebots/RapidReact2022</w:t>
       </w:r>
       <w:r>
-        <w:t>) that is being used for the 2022 season.  The main branch of this repo will represent the code that should go on the robot for integration, practice and competitions.  Using a centralized place for the code is critical so that various team members have access to the most up-to-date functionality even when other team members are not present.</w:t>
+        <w:t xml:space="preserve">) that is being used for the 2022 season.  The main branch of this </w:t>
+      </w:r>
+      <w:proofErr w:type="gramStart"/>
+      <w:r>
+        <w:t>repo</w:t>
+      </w:r>
+      <w:proofErr w:type="gramEnd"/>
+      <w:r>
+        <w:t xml:space="preserve"> will represent the code that should go on the robot for integration, </w:t>
+      </w:r>
+      <w:proofErr w:type="gramStart"/>
+      <w:r>
+        <w:t>practice</w:t>
+      </w:r>
+      <w:proofErr w:type="gramEnd"/>
+      <w:r>
+        <w:t xml:space="preserve"> and competitions.  Using a centralized place for the code is critical so that various team members have access to the most up-to-date functionality even when other team members are not present.</w:t>
       </w:r>
     </w:p>
     <w:p>
@@ -2129,6 +2404,7 @@
         </w:numPr>
       </w:pPr>
       <w:r>
+        <w:lastRenderedPageBreak/>
         <w:t>Get access to GitHub and the source code (see above section)</w:t>
       </w:r>
     </w:p>
@@ -2161,7 +2437,6 @@
         <w:rPr>
           <w:noProof/>
         </w:rPr>
-        <w:lastRenderedPageBreak/>
         <w:drawing>
           <wp:inline distT="0" distB="0" distL="0" distR="0" wp14:anchorId="4C3AB7C3" wp14:editId="1743DC61">
             <wp:extent cx="3975100" cy="2883896"/>
@@ -2180,7 +2455,7 @@
                     </pic:cNvPicPr>
                   </pic:nvPicPr>
                   <pic:blipFill>
-                    <a:blip r:embed="rId47">
+                    <a:blip r:embed="rId50">
                       <a:extLst>
                         <a:ext uri="{28A0092B-C50C-407E-A947-70E740481C1C}">
                           <a14:useLocalDpi xmlns:a14="http://schemas.microsoft.com/office/drawing/2010/main" val="0"/>
@@ -2245,7 +2520,7 @@
                     <pic:cNvPicPr/>
                   </pic:nvPicPr>
                   <pic:blipFill>
-                    <a:blip r:embed="rId48"/>
+                    <a:blip r:embed="rId51"/>
                     <a:stretch>
                       <a:fillRect/>
                     </a:stretch>
@@ -2271,6 +2546,7 @@
         <w:rPr>
           <w:noProof/>
         </w:rPr>
+        <w:lastRenderedPageBreak/>
         <w:drawing>
           <wp:inline distT="0" distB="0" distL="0" distR="0" wp14:anchorId="6605CC1D" wp14:editId="0CD07D02">
             <wp:extent cx="3752850" cy="3524250"/>
@@ -2289,7 +2565,7 @@
                     </pic:cNvPicPr>
                   </pic:nvPicPr>
                   <pic:blipFill>
-                    <a:blip r:embed="rId49">
+                    <a:blip r:embed="rId52">
                       <a:extLst>
                         <a:ext uri="{28A0092B-C50C-407E-A947-70E740481C1C}">
                           <a14:useLocalDpi xmlns:a14="http://schemas.microsoft.com/office/drawing/2010/main" val="0"/>
@@ -2330,8 +2606,15 @@
         </w:numPr>
       </w:pPr>
       <w:r>
-        <w:lastRenderedPageBreak/>
-        <w:t>Update the source code and/or documents as appropriate (e.g., make your code changes, additions and removals)</w:t>
+        <w:t xml:space="preserve">Update the source code and/or documents as appropriate (e.g., make your code changes, </w:t>
+      </w:r>
+      <w:proofErr w:type="gramStart"/>
+      <w:r>
+        <w:t>additions</w:t>
+      </w:r>
+      <w:proofErr w:type="gramEnd"/>
+      <w:r>
+        <w:t xml:space="preserve"> and removals)</w:t>
       </w:r>
     </w:p>
     <w:p>
@@ -2343,7 +2626,15 @@
         </w:numPr>
       </w:pPr>
       <w:r>
-        <w:t>Then add your changes (at cmd line: git add)</w:t>
+        <w:t xml:space="preserve">Then add your changes (at </w:t>
+      </w:r>
+      <w:proofErr w:type="spellStart"/>
+      <w:r>
+        <w:t>cmd</w:t>
+      </w:r>
+      <w:proofErr w:type="spellEnd"/>
+      <w:r>
+        <w:t xml:space="preserve"> line: git add)</w:t>
       </w:r>
     </w:p>
     <w:p>
@@ -2367,7 +2658,7 @@
                     <pic:cNvPicPr/>
                   </pic:nvPicPr>
                   <pic:blipFill>
-                    <a:blip r:embed="rId50"/>
+                    <a:blip r:embed="rId53"/>
                     <a:stretch>
                       <a:fillRect/>
                     </a:stretch>
@@ -2397,7 +2688,15 @@
         </w:numPr>
       </w:pPr>
       <w:r>
-        <w:t>Then commit your changes (at cmd line: git commit -m “&lt;your message here about what your change is about”)</w:t>
+        <w:t xml:space="preserve">Then commit your changes (at </w:t>
+      </w:r>
+      <w:proofErr w:type="spellStart"/>
+      <w:r>
+        <w:t>cmd</w:t>
+      </w:r>
+      <w:proofErr w:type="spellEnd"/>
+      <w:r>
+        <w:t xml:space="preserve"> line: git commit -m “&lt;your message here about what your change is about”)</w:t>
       </w:r>
     </w:p>
     <w:p>
@@ -2421,7 +2720,7 @@
                     <pic:cNvPicPr/>
                   </pic:nvPicPr>
                   <pic:blipFill>
-                    <a:blip r:embed="rId51"/>
+                    <a:blip r:embed="rId54"/>
                     <a:stretch>
                       <a:fillRect/>
                     </a:stretch>
@@ -2471,6 +2770,7 @@
         <w:rPr>
           <w:noProof/>
         </w:rPr>
+        <w:lastRenderedPageBreak/>
         <w:drawing>
           <wp:inline distT="0" distB="0" distL="0" distR="0" wp14:anchorId="6166D9A0" wp14:editId="68ECE29E">
             <wp:extent cx="5943600" cy="1435100"/>
@@ -2489,7 +2789,7 @@
                     </pic:cNvPicPr>
                   </pic:nvPicPr>
                   <pic:blipFill>
-                    <a:blip r:embed="rId52">
+                    <a:blip r:embed="rId55">
                       <a:extLst>
                         <a:ext uri="{28A0092B-C50C-407E-A947-70E740481C1C}">
                           <a14:useLocalDpi xmlns:a14="http://schemas.microsoft.com/office/drawing/2010/main" val="0"/>
@@ -2544,7 +2844,7 @@
       <w:r>
         <w:t xml:space="preserve">Navigate to: </w:t>
       </w:r>
-      <w:hyperlink r:id="rId53" w:history="1">
+      <w:hyperlink r:id="rId56" w:history="1">
         <w:r>
           <w:rPr>
             <w:rStyle w:val="Hyperlink"/>
@@ -2588,7 +2888,7 @@
                     </pic:cNvPicPr>
                   </pic:nvPicPr>
                   <pic:blipFill>
-                    <a:blip r:embed="rId54" cstate="print">
+                    <a:blip r:embed="rId57" cstate="print">
                       <a:extLst>
                         <a:ext uri="{28A0092B-C50C-407E-A947-70E740481C1C}">
                           <a14:useLocalDpi xmlns:a14="http://schemas.microsoft.com/office/drawing/2010/main" val="0"/>
@@ -2629,7 +2929,6 @@
         </w:numPr>
       </w:pPr>
       <w:r>
-        <w:lastRenderedPageBreak/>
         <w:t>Create a PR:</w:t>
       </w:r>
     </w:p>
@@ -2656,7 +2955,7 @@
                     </pic:cNvPicPr>
                   </pic:nvPicPr>
                   <pic:blipFill>
-                    <a:blip r:embed="rId55" cstate="print">
+                    <a:blip r:embed="rId58" cstate="print">
                       <a:extLst>
                         <a:ext uri="{28A0092B-C50C-407E-A947-70E740481C1C}">
                           <a14:useLocalDpi xmlns:a14="http://schemas.microsoft.com/office/drawing/2010/main" val="0"/>
@@ -2698,6 +2997,7 @@
       </w:pPr>
       <w:bookmarkStart w:id="7" w:name="_Hlk93157286"/>
       <w:r>
+        <w:lastRenderedPageBreak/>
         <w:t>Make s</w:t>
       </w:r>
       <w:bookmarkEnd w:id="7"/>
@@ -2721,12 +3021,26 @@
       <w:r>
         <w:t xml:space="preserve">For more info see: </w:t>
       </w:r>
-      <w:hyperlink r:id="rId56" w:history="1">
+      <w:hyperlink r:id="rId59" w:history="1">
         <w:r>
           <w:rPr>
             <w:rStyle w:val="Hyperlink"/>
           </w:rPr>
-          <w:t>How To Resolve Merge Conflicts in Git {Step-by-Step Guide} (phoenixnap.com)</w:t>
+          <w:t xml:space="preserve">How </w:t>
+        </w:r>
+        <w:proofErr w:type="gramStart"/>
+        <w:r>
+          <w:rPr>
+            <w:rStyle w:val="Hyperlink"/>
+          </w:rPr>
+          <w:t>To</w:t>
+        </w:r>
+        <w:proofErr w:type="gramEnd"/>
+        <w:r>
+          <w:rPr>
+            <w:rStyle w:val="Hyperlink"/>
+          </w:rPr>
+          <w:t xml:space="preserve"> Resolve Merge Conflicts in Git {Step-by-Step Guide} (phoenixnap.com)</w:t>
         </w:r>
       </w:hyperlink>
     </w:p>
@@ -2786,7 +3100,7 @@
       <w:r>
         <w:t xml:space="preserve">Reviewers can find all pull requests at: </w:t>
       </w:r>
-      <w:hyperlink r:id="rId57" w:history="1">
+      <w:hyperlink r:id="rId60" w:history="1">
         <w:r>
           <w:rPr>
             <w:rStyle w:val="Hyperlink"/>
@@ -2812,7 +3126,6 @@
         <w:rPr>
           <w:noProof/>
         </w:rPr>
-        <w:lastRenderedPageBreak/>
         <w:drawing>
           <wp:inline distT="0" distB="0" distL="0" distR="0" wp14:anchorId="0C9A6839" wp14:editId="391277F1">
             <wp:extent cx="4565650" cy="2993309"/>
@@ -2831,7 +3144,7 @@
                     </pic:cNvPicPr>
                   </pic:nvPicPr>
                   <pic:blipFill>
-                    <a:blip r:embed="rId58" cstate="print">
+                    <a:blip r:embed="rId61" cstate="print">
                       <a:extLst>
                         <a:ext uri="{28A0092B-C50C-407E-A947-70E740481C1C}">
                           <a14:useLocalDpi xmlns:a14="http://schemas.microsoft.com/office/drawing/2010/main" val="0"/>
@@ -2919,6 +3232,7 @@
         <w:rPr>
           <w:noProof/>
         </w:rPr>
+        <w:lastRenderedPageBreak/>
         <w:drawing>
           <wp:inline distT="0" distB="0" distL="0" distR="0" wp14:anchorId="21B3B02C" wp14:editId="0C5EFC8C">
             <wp:extent cx="5943600" cy="3238500"/>
@@ -2937,7 +3251,7 @@
                     </pic:cNvPicPr>
                   </pic:nvPicPr>
                   <pic:blipFill>
-                    <a:blip r:embed="rId59">
+                    <a:blip r:embed="rId62">
                       <a:extLst>
                         <a:ext uri="{28A0092B-C50C-407E-A947-70E740481C1C}">
                           <a14:useLocalDpi xmlns:a14="http://schemas.microsoft.com/office/drawing/2010/main" val="0"/>
@@ -2978,7 +3292,15 @@
         </w:numPr>
       </w:pPr>
       <w:r>
-        <w:t>Integration test the main branch code on the robot</w:t>
+        <w:t xml:space="preserve">Integration </w:t>
+      </w:r>
+      <w:proofErr w:type="gramStart"/>
+      <w:r>
+        <w:t>test</w:t>
+      </w:r>
+      <w:proofErr w:type="gramEnd"/>
+      <w:r>
+        <w:t xml:space="preserve"> the main branch code on the robot</w:t>
       </w:r>
     </w:p>
     <w:p>
@@ -2999,7 +3321,15 @@
         <w:t xml:space="preserve">absolutely </w:t>
       </w:r>
       <w:r>
-        <w:t>required – but generally folks should not try to merge from the same branch to main more than once)</w:t>
+        <w:t xml:space="preserve">required – but generally folks should not try to merge from the same branch to </w:t>
+      </w:r>
+      <w:proofErr w:type="gramStart"/>
+      <w:r>
+        <w:t>main</w:t>
+      </w:r>
+      <w:proofErr w:type="gramEnd"/>
+      <w:r>
+        <w:t xml:space="preserve"> more than once)</w:t>
       </w:r>
     </w:p>
     <w:p>
@@ -3010,7 +3340,6 @@
         <w:rPr>
           <w:noProof/>
         </w:rPr>
-        <w:lastRenderedPageBreak/>
         <w:drawing>
           <wp:inline distT="0" distB="0" distL="0" distR="0" wp14:anchorId="1EA46371" wp14:editId="77E0E8D0">
             <wp:extent cx="4926842" cy="3879183"/>
@@ -3029,7 +3358,7 @@
                     </pic:cNvPicPr>
                   </pic:nvPicPr>
                   <pic:blipFill>
-                    <a:blip r:embed="rId60">
+                    <a:blip r:embed="rId63">
                       <a:extLst>
                         <a:ext uri="{28A0092B-C50C-407E-A947-70E740481C1C}">
                           <a14:useLocalDpi xmlns:a14="http://schemas.microsoft.com/office/drawing/2010/main" val="0"/>
@@ -3070,7 +3399,15 @@
         </w:numPr>
       </w:pPr>
       <w:r>
-        <w:t>You are done – now get to work on the next thing you have to do!!!</w:t>
+        <w:t xml:space="preserve">You are done – now get to work on the next thing you </w:t>
+      </w:r>
+      <w:proofErr w:type="gramStart"/>
+      <w:r>
+        <w:t>have to</w:t>
+      </w:r>
+      <w:proofErr w:type="gramEnd"/>
+      <w:r>
+        <w:t xml:space="preserve"> do!!!</w:t>
       </w:r>
     </w:p>
     <w:p>
@@ -3079,6 +3416,7 @@
       </w:pPr>
       <w:bookmarkStart w:id="8" w:name="_Toc93157947"/>
       <w:r>
+        <w:lastRenderedPageBreak/>
         <w:t>Terminology / Glossary</w:t>
       </w:r>
       <w:bookmarkEnd w:id="8"/>
@@ -4062,28 +4400,28 @@
       </w:pPr>
     </w:lvl>
   </w:abstractNum>
-  <w:num w:numId="1">
+  <w:num w:numId="1" w16cid:durableId="1822313090">
     <w:abstractNumId w:val="2"/>
   </w:num>
-  <w:num w:numId="2">
+  <w:num w:numId="2" w16cid:durableId="77673650">
     <w:abstractNumId w:val="7"/>
   </w:num>
-  <w:num w:numId="3">
+  <w:num w:numId="3" w16cid:durableId="1613588292">
     <w:abstractNumId w:val="5"/>
   </w:num>
-  <w:num w:numId="4">
+  <w:num w:numId="4" w16cid:durableId="1323238562">
     <w:abstractNumId w:val="6"/>
   </w:num>
-  <w:num w:numId="5">
+  <w:num w:numId="5" w16cid:durableId="1263339803">
     <w:abstractNumId w:val="1"/>
   </w:num>
-  <w:num w:numId="6">
+  <w:num w:numId="6" w16cid:durableId="1530217019">
     <w:abstractNumId w:val="0"/>
   </w:num>
-  <w:num w:numId="7">
+  <w:num w:numId="7" w16cid:durableId="635336253">
     <w:abstractNumId w:val="4"/>
   </w:num>
-  <w:num w:numId="8">
+  <w:num w:numId="8" w16cid:durableId="1738360349">
     <w:abstractNumId w:val="3"/>
   </w:num>
 </w:numbering>

</xml_diff>